<commit_message>
Merged NXT report to report_template
- Added doctor, product pictures
- Modified a bit on appointment scheduling (backend)
</commit_message>
<xml_diff>
--- a/Report/report_NXT.docx
+++ b/Report/report_NXT.docx
@@ -1,6 +1,6 @@
 
 <file path=word/document.xml><?xml version="1.0" encoding="utf-8"?>
-<w:document xmlns:wpc="http://schemas.microsoft.com/office/word/2010/wordprocessingCanvas" xmlns:mc="http://schemas.openxmlformats.org/markup-compatibility/2006" xmlns:o="urn:schemas-microsoft-com:office:office" xmlns:r="http://schemas.openxmlformats.org/officeDocument/2006/relationships" xmlns:m="http://schemas.openxmlformats.org/officeDocument/2006/math" xmlns:v="urn:schemas-microsoft-com:vml" xmlns:wp14="http://schemas.microsoft.com/office/word/2010/wordprocessingDrawing" xmlns:wp="http://schemas.openxmlformats.org/drawingml/2006/wordprocessingDrawing" xmlns:w10="urn:schemas-microsoft-com:office:word" xmlns:w="http://schemas.openxmlformats.org/wordprocessingml/2006/main" xmlns:w14="http://schemas.microsoft.com/office/word/2010/wordml" xmlns:wpg="http://schemas.microsoft.com/office/word/2010/wordprocessingGroup" xmlns:wpi="http://schemas.microsoft.com/office/word/2010/wordprocessingInk" xmlns:wne="http://schemas.microsoft.com/office/word/2006/wordml" xmlns:wps="http://schemas.microsoft.com/office/word/2010/wordprocessingShape" mc:Ignorable="w14 wp14">
+<w:document xmlns:wpc="http://schemas.microsoft.com/office/word/2010/wordprocessingCanvas" xmlns:cx="http://schemas.microsoft.com/office/drawing/2014/chartex" xmlns:cx1="http://schemas.microsoft.com/office/drawing/2015/9/8/chartex" xmlns:cx2="http://schemas.microsoft.com/office/drawing/2015/10/21/chartex" xmlns:cx3="http://schemas.microsoft.com/office/drawing/2016/5/9/chartex" xmlns:cx4="http://schemas.microsoft.com/office/drawing/2016/5/10/chartex" xmlns:cx5="http://schemas.microsoft.com/office/drawing/2016/5/11/chartex" xmlns:cx6="http://schemas.microsoft.com/office/drawing/2016/5/12/chartex" xmlns:cx7="http://schemas.microsoft.com/office/drawing/2016/5/13/chartex" xmlns:cx8="http://schemas.microsoft.com/office/drawing/2016/5/14/chartex" xmlns:mc="http://schemas.openxmlformats.org/markup-compatibility/2006" xmlns:aink="http://schemas.microsoft.com/office/drawing/2016/ink" xmlns:am3d="http://schemas.microsoft.com/office/drawing/2017/model3d" xmlns:o="urn:schemas-microsoft-com:office:office" xmlns:r="http://schemas.openxmlformats.org/officeDocument/2006/relationships" xmlns:m="http://schemas.openxmlformats.org/officeDocument/2006/math" xmlns:v="urn:schemas-microsoft-com:vml" xmlns:wp14="http://schemas.microsoft.com/office/word/2010/wordprocessingDrawing" xmlns:wp="http://schemas.openxmlformats.org/drawingml/2006/wordprocessingDrawing" xmlns:w10="urn:schemas-microsoft-com:office:word" xmlns:w="http://schemas.openxmlformats.org/wordprocessingml/2006/main" xmlns:w14="http://schemas.microsoft.com/office/word/2010/wordml" xmlns:w15="http://schemas.microsoft.com/office/word/2012/wordml" xmlns:w16cex="http://schemas.microsoft.com/office/word/2018/wordml/cex" xmlns:w16cid="http://schemas.microsoft.com/office/word/2016/wordml/cid" xmlns:w16="http://schemas.microsoft.com/office/word/2018/wordml" xmlns:w16se="http://schemas.microsoft.com/office/word/2015/wordml/symex" xmlns:wpg="http://schemas.microsoft.com/office/word/2010/wordprocessingGroup" xmlns:wpi="http://schemas.microsoft.com/office/word/2010/wordprocessingInk" xmlns:wne="http://schemas.microsoft.com/office/word/2006/wordml" xmlns:wps="http://schemas.microsoft.com/office/word/2010/wordprocessingShape" mc:Ignorable="w14 w15 w16se w16cid w16 w16cex wp14">
   <w:body>
     <w:sdt>
       <w:sdtPr>
@@ -52,9 +52,6 @@
                 </w:rPr>
                 <w:alias w:val="Company"/>
                 <w:id w:val="15524243"/>
-                <w:placeholder>
-                  <w:docPart w:val="25E7673006A04BA7A14F23284D93AE52"/>
-                </w:placeholder>
                 <w:dataBinding w:prefixMappings="xmlns:ns0='http://schemas.openxmlformats.org/officeDocument/2006/extended-properties'" w:xpath="/ns0:Properties[1]/ns0:Company[1]" w:storeItemID="{6668398D-A668-4E3E-A5EB-62B293D839F1}"/>
                 <w:text/>
               </w:sdtPr>
@@ -123,38 +120,6 @@
                     <w:szCs w:val="80"/>
                   </w:rPr>
                 </w:pPr>
-                <w:sdt>
-                  <w:sdtPr>
-                    <w:rPr>
-                      <w:rFonts w:asciiTheme="majorHAnsi" w:eastAsiaTheme="majorEastAsia" w:hAnsiTheme="majorHAnsi" w:cstheme="majorBidi"/>
-                      <w:sz w:val="80"/>
-                      <w:szCs w:val="80"/>
-                    </w:rPr>
-                    <w:alias w:val="Title"/>
-                    <w:id w:val="15524250"/>
-                    <w:dataBinding w:prefixMappings="xmlns:ns0='http://schemas.openxmlformats.org/package/2006/metadata/core-properties' xmlns:ns1='http://purl.org/dc/elements/1.1/'" w:xpath="/ns0:coreProperties[1]/ns1:title[1]" w:storeItemID="{6C3C8BC8-F283-45AE-878A-BAB7291924A1}"/>
-                    <w:text/>
-                  </w:sdtPr>
-                  <w:sdtEndPr/>
-                  <w:sdtContent>
-                    <w:r>
-                      <w:rPr>
-                        <w:rFonts w:asciiTheme="majorHAnsi" w:eastAsiaTheme="majorEastAsia" w:hAnsiTheme="majorHAnsi" w:cstheme="majorBidi"/>
-                        <w:sz w:val="80"/>
-                        <w:szCs w:val="80"/>
-                      </w:rPr>
-                      <w:t>WEB PROJECT</w:t>
-                    </w:r>
-                  </w:sdtContent>
-                </w:sdt>
-                <w:r>
-                  <w:rPr>
-                    <w:rFonts w:asciiTheme="majorHAnsi" w:eastAsiaTheme="majorEastAsia" w:hAnsiTheme="majorHAnsi" w:cstheme="majorBidi" w:hint="eastAsia"/>
-                    <w:sz w:val="80"/>
-                    <w:szCs w:val="80"/>
-                  </w:rPr>
-                  <w:t xml:space="preserve"> REPORT</w:t>
-                </w:r>
               </w:p>
             </w:tc>
           </w:tr>
@@ -985,8 +950,6 @@
       <w:r>
         <w:t>ces for better user experience.</w:t>
       </w:r>
-      <w:bookmarkStart w:id="0" w:name="_GoBack"/>
-      <w:bookmarkEnd w:id="0"/>
     </w:p>
     <w:p>
       <w:pPr>
@@ -1006,8 +969,8 @@
       </w:pPr>
     </w:p>
     <w:sectPr>
-      <w:headerReference w:type="default" r:id="rId10"/>
-      <w:footerReference w:type="default" r:id="rId11"/>
+      <w:headerReference w:type="default" r:id="rId9"/>
+      <w:footerReference w:type="default" r:id="rId10"/>
       <w:pgSz w:w="12240" w:h="15840"/>
       <w:pgMar w:top="1440" w:right="1440" w:bottom="1440" w:left="1440" w:header="720" w:footer="720" w:gutter="0"/>
       <w:pgNumType w:start="0"/>
@@ -1020,7 +983,7 @@
 </file>
 
 <file path=word/endnotes.xml><?xml version="1.0" encoding="utf-8"?>
-<w:endnotes xmlns:wpc="http://schemas.microsoft.com/office/word/2010/wordprocessingCanvas" xmlns:mc="http://schemas.openxmlformats.org/markup-compatibility/2006" xmlns:o="urn:schemas-microsoft-com:office:office" xmlns:r="http://schemas.openxmlformats.org/officeDocument/2006/relationships" xmlns:m="http://schemas.openxmlformats.org/officeDocument/2006/math" xmlns:v="urn:schemas-microsoft-com:vml" xmlns:wp14="http://schemas.microsoft.com/office/word/2010/wordprocessingDrawing" xmlns:wp="http://schemas.openxmlformats.org/drawingml/2006/wordprocessingDrawing" xmlns:w10="urn:schemas-microsoft-com:office:word" xmlns:w="http://schemas.openxmlformats.org/wordprocessingml/2006/main" xmlns:w14="http://schemas.microsoft.com/office/word/2010/wordml" xmlns:wpg="http://schemas.microsoft.com/office/word/2010/wordprocessingGroup" xmlns:wpi="http://schemas.microsoft.com/office/word/2010/wordprocessingInk" xmlns:wne="http://schemas.microsoft.com/office/word/2006/wordml" xmlns:wps="http://schemas.microsoft.com/office/word/2010/wordprocessingShape" mc:Ignorable="w14 wp14">
+<w:endnotes xmlns:wpc="http://schemas.microsoft.com/office/word/2010/wordprocessingCanvas" xmlns:cx="http://schemas.microsoft.com/office/drawing/2014/chartex" xmlns:cx1="http://schemas.microsoft.com/office/drawing/2015/9/8/chartex" xmlns:cx2="http://schemas.microsoft.com/office/drawing/2015/10/21/chartex" xmlns:cx3="http://schemas.microsoft.com/office/drawing/2016/5/9/chartex" xmlns:cx4="http://schemas.microsoft.com/office/drawing/2016/5/10/chartex" xmlns:cx5="http://schemas.microsoft.com/office/drawing/2016/5/11/chartex" xmlns:cx6="http://schemas.microsoft.com/office/drawing/2016/5/12/chartex" xmlns:cx7="http://schemas.microsoft.com/office/drawing/2016/5/13/chartex" xmlns:cx8="http://schemas.microsoft.com/office/drawing/2016/5/14/chartex" xmlns:mc="http://schemas.openxmlformats.org/markup-compatibility/2006" xmlns:aink="http://schemas.microsoft.com/office/drawing/2016/ink" xmlns:am3d="http://schemas.microsoft.com/office/drawing/2017/model3d" xmlns:o="urn:schemas-microsoft-com:office:office" xmlns:r="http://schemas.openxmlformats.org/officeDocument/2006/relationships" xmlns:m="http://schemas.openxmlformats.org/officeDocument/2006/math" xmlns:v="urn:schemas-microsoft-com:vml" xmlns:wp14="http://schemas.microsoft.com/office/word/2010/wordprocessingDrawing" xmlns:wp="http://schemas.openxmlformats.org/drawingml/2006/wordprocessingDrawing" xmlns:w10="urn:schemas-microsoft-com:office:word" xmlns:w="http://schemas.openxmlformats.org/wordprocessingml/2006/main" xmlns:w14="http://schemas.microsoft.com/office/word/2010/wordml" xmlns:w15="http://schemas.microsoft.com/office/word/2012/wordml" xmlns:w16cex="http://schemas.microsoft.com/office/word/2018/wordml/cex" xmlns:w16cid="http://schemas.microsoft.com/office/word/2016/wordml/cid" xmlns:w16="http://schemas.microsoft.com/office/word/2018/wordml" xmlns:w16se="http://schemas.microsoft.com/office/word/2015/wordml/symex" xmlns:wpg="http://schemas.microsoft.com/office/word/2010/wordprocessingGroup" xmlns:wpi="http://schemas.microsoft.com/office/word/2010/wordprocessingInk" xmlns:wne="http://schemas.microsoft.com/office/word/2006/wordml" xmlns:wps="http://schemas.microsoft.com/office/word/2010/wordprocessingShape" mc:Ignorable="w14 w15 w16se w16cid w16 w16cex wp14">
   <w:endnote w:type="separator" w:id="-1">
     <w:p>
       <w:pPr>
@@ -1045,7 +1008,7 @@
 </file>
 
 <file path=word/footer1.xml><?xml version="1.0" encoding="utf-8"?>
-<w:ftr xmlns:wpc="http://schemas.microsoft.com/office/word/2010/wordprocessingCanvas" xmlns:mc="http://schemas.openxmlformats.org/markup-compatibility/2006" xmlns:o="urn:schemas-microsoft-com:office:office" xmlns:r="http://schemas.openxmlformats.org/officeDocument/2006/relationships" xmlns:m="http://schemas.openxmlformats.org/officeDocument/2006/math" xmlns:v="urn:schemas-microsoft-com:vml" xmlns:wp14="http://schemas.microsoft.com/office/word/2010/wordprocessingDrawing" xmlns:wp="http://schemas.openxmlformats.org/drawingml/2006/wordprocessingDrawing" xmlns:w10="urn:schemas-microsoft-com:office:word" xmlns:w="http://schemas.openxmlformats.org/wordprocessingml/2006/main" xmlns:w14="http://schemas.microsoft.com/office/word/2010/wordml" xmlns:wpg="http://schemas.microsoft.com/office/word/2010/wordprocessingGroup" xmlns:wpi="http://schemas.microsoft.com/office/word/2010/wordprocessingInk" xmlns:wne="http://schemas.microsoft.com/office/word/2006/wordml" xmlns:wps="http://schemas.microsoft.com/office/word/2010/wordprocessingShape" mc:Ignorable="w14 wp14">
+<w:ftr xmlns:wpc="http://schemas.microsoft.com/office/word/2010/wordprocessingCanvas" xmlns:cx="http://schemas.microsoft.com/office/drawing/2014/chartex" xmlns:cx1="http://schemas.microsoft.com/office/drawing/2015/9/8/chartex" xmlns:cx2="http://schemas.microsoft.com/office/drawing/2015/10/21/chartex" xmlns:cx3="http://schemas.microsoft.com/office/drawing/2016/5/9/chartex" xmlns:cx4="http://schemas.microsoft.com/office/drawing/2016/5/10/chartex" xmlns:cx5="http://schemas.microsoft.com/office/drawing/2016/5/11/chartex" xmlns:cx6="http://schemas.microsoft.com/office/drawing/2016/5/12/chartex" xmlns:cx7="http://schemas.microsoft.com/office/drawing/2016/5/13/chartex" xmlns:cx8="http://schemas.microsoft.com/office/drawing/2016/5/14/chartex" xmlns:mc="http://schemas.openxmlformats.org/markup-compatibility/2006" xmlns:aink="http://schemas.microsoft.com/office/drawing/2016/ink" xmlns:am3d="http://schemas.microsoft.com/office/drawing/2017/model3d" xmlns:o="urn:schemas-microsoft-com:office:office" xmlns:r="http://schemas.openxmlformats.org/officeDocument/2006/relationships" xmlns:m="http://schemas.openxmlformats.org/officeDocument/2006/math" xmlns:v="urn:schemas-microsoft-com:vml" xmlns:wp14="http://schemas.microsoft.com/office/word/2010/wordprocessingDrawing" xmlns:wp="http://schemas.openxmlformats.org/drawingml/2006/wordprocessingDrawing" xmlns:w10="urn:schemas-microsoft-com:office:word" xmlns:w="http://schemas.openxmlformats.org/wordprocessingml/2006/main" xmlns:w14="http://schemas.microsoft.com/office/word/2010/wordml" xmlns:w15="http://schemas.microsoft.com/office/word/2012/wordml" xmlns:w16cex="http://schemas.microsoft.com/office/word/2018/wordml/cex" xmlns:w16cid="http://schemas.microsoft.com/office/word/2016/wordml/cid" xmlns:w16="http://schemas.microsoft.com/office/word/2018/wordml" xmlns:w16se="http://schemas.microsoft.com/office/word/2015/wordml/symex" xmlns:wpg="http://schemas.microsoft.com/office/word/2010/wordprocessingGroup" xmlns:wpi="http://schemas.microsoft.com/office/word/2010/wordprocessingInk" xmlns:wne="http://schemas.microsoft.com/office/word/2006/wordml" xmlns:wps="http://schemas.microsoft.com/office/word/2010/wordprocessingShape" mc:Ignorable="w14 w15 w16se w16cid w16 w16cex wp14">
   <w:tbl>
     <w:tblPr>
       <w:tblW w:w="5000" w:type="pct"/>
@@ -1167,7 +1130,7 @@
 </file>
 
 <file path=word/footnotes.xml><?xml version="1.0" encoding="utf-8"?>
-<w:footnotes xmlns:wpc="http://schemas.microsoft.com/office/word/2010/wordprocessingCanvas" xmlns:mc="http://schemas.openxmlformats.org/markup-compatibility/2006" xmlns:o="urn:schemas-microsoft-com:office:office" xmlns:r="http://schemas.openxmlformats.org/officeDocument/2006/relationships" xmlns:m="http://schemas.openxmlformats.org/officeDocument/2006/math" xmlns:v="urn:schemas-microsoft-com:vml" xmlns:wp14="http://schemas.microsoft.com/office/word/2010/wordprocessingDrawing" xmlns:wp="http://schemas.openxmlformats.org/drawingml/2006/wordprocessingDrawing" xmlns:w10="urn:schemas-microsoft-com:office:word" xmlns:w="http://schemas.openxmlformats.org/wordprocessingml/2006/main" xmlns:w14="http://schemas.microsoft.com/office/word/2010/wordml" xmlns:wpg="http://schemas.microsoft.com/office/word/2010/wordprocessingGroup" xmlns:wpi="http://schemas.microsoft.com/office/word/2010/wordprocessingInk" xmlns:wne="http://schemas.microsoft.com/office/word/2006/wordml" xmlns:wps="http://schemas.microsoft.com/office/word/2010/wordprocessingShape" mc:Ignorable="w14 wp14">
+<w:footnotes xmlns:wpc="http://schemas.microsoft.com/office/word/2010/wordprocessingCanvas" xmlns:cx="http://schemas.microsoft.com/office/drawing/2014/chartex" xmlns:cx1="http://schemas.microsoft.com/office/drawing/2015/9/8/chartex" xmlns:cx2="http://schemas.microsoft.com/office/drawing/2015/10/21/chartex" xmlns:cx3="http://schemas.microsoft.com/office/drawing/2016/5/9/chartex" xmlns:cx4="http://schemas.microsoft.com/office/drawing/2016/5/10/chartex" xmlns:cx5="http://schemas.microsoft.com/office/drawing/2016/5/11/chartex" xmlns:cx6="http://schemas.microsoft.com/office/drawing/2016/5/12/chartex" xmlns:cx7="http://schemas.microsoft.com/office/drawing/2016/5/13/chartex" xmlns:cx8="http://schemas.microsoft.com/office/drawing/2016/5/14/chartex" xmlns:mc="http://schemas.openxmlformats.org/markup-compatibility/2006" xmlns:aink="http://schemas.microsoft.com/office/drawing/2016/ink" xmlns:am3d="http://schemas.microsoft.com/office/drawing/2017/model3d" xmlns:o="urn:schemas-microsoft-com:office:office" xmlns:r="http://schemas.openxmlformats.org/officeDocument/2006/relationships" xmlns:m="http://schemas.openxmlformats.org/officeDocument/2006/math" xmlns:v="urn:schemas-microsoft-com:vml" xmlns:wp14="http://schemas.microsoft.com/office/word/2010/wordprocessingDrawing" xmlns:wp="http://schemas.openxmlformats.org/drawingml/2006/wordprocessingDrawing" xmlns:w10="urn:schemas-microsoft-com:office:word" xmlns:w="http://schemas.openxmlformats.org/wordprocessingml/2006/main" xmlns:w14="http://schemas.microsoft.com/office/word/2010/wordml" xmlns:w15="http://schemas.microsoft.com/office/word/2012/wordml" xmlns:w16cex="http://schemas.microsoft.com/office/word/2018/wordml/cex" xmlns:w16cid="http://schemas.microsoft.com/office/word/2016/wordml/cid" xmlns:w16="http://schemas.microsoft.com/office/word/2018/wordml" xmlns:w16se="http://schemas.microsoft.com/office/word/2015/wordml/symex" xmlns:wpg="http://schemas.microsoft.com/office/word/2010/wordprocessingGroup" xmlns:wpi="http://schemas.microsoft.com/office/word/2010/wordprocessingInk" xmlns:wne="http://schemas.microsoft.com/office/word/2006/wordml" xmlns:wps="http://schemas.microsoft.com/office/word/2010/wordprocessingShape" mc:Ignorable="w14 w15 w16se w16cid w16 w16cex wp14">
   <w:footnote w:type="separator" w:id="-1">
     <w:p>
       <w:pPr>
@@ -1192,7 +1155,7 @@
 </file>
 
 <file path=word/header1.xml><?xml version="1.0" encoding="utf-8"?>
-<w:hdr xmlns:wpc="http://schemas.microsoft.com/office/word/2010/wordprocessingCanvas" xmlns:mc="http://schemas.openxmlformats.org/markup-compatibility/2006" xmlns:o="urn:schemas-microsoft-com:office:office" xmlns:r="http://schemas.openxmlformats.org/officeDocument/2006/relationships" xmlns:m="http://schemas.openxmlformats.org/officeDocument/2006/math" xmlns:v="urn:schemas-microsoft-com:vml" xmlns:wp14="http://schemas.microsoft.com/office/word/2010/wordprocessingDrawing" xmlns:wp="http://schemas.openxmlformats.org/drawingml/2006/wordprocessingDrawing" xmlns:w10="urn:schemas-microsoft-com:office:word" xmlns:w="http://schemas.openxmlformats.org/wordprocessingml/2006/main" xmlns:w14="http://schemas.microsoft.com/office/word/2010/wordml" xmlns:wpg="http://schemas.microsoft.com/office/word/2010/wordprocessingGroup" xmlns:wpi="http://schemas.microsoft.com/office/word/2010/wordprocessingInk" xmlns:wne="http://schemas.microsoft.com/office/word/2006/wordml" xmlns:wps="http://schemas.microsoft.com/office/word/2010/wordprocessingShape" mc:Ignorable="w14 wp14">
+<w:hdr xmlns:wpc="http://schemas.microsoft.com/office/word/2010/wordprocessingCanvas" xmlns:cx="http://schemas.microsoft.com/office/drawing/2014/chartex" xmlns:cx1="http://schemas.microsoft.com/office/drawing/2015/9/8/chartex" xmlns:cx2="http://schemas.microsoft.com/office/drawing/2015/10/21/chartex" xmlns:cx3="http://schemas.microsoft.com/office/drawing/2016/5/9/chartex" xmlns:cx4="http://schemas.microsoft.com/office/drawing/2016/5/10/chartex" xmlns:cx5="http://schemas.microsoft.com/office/drawing/2016/5/11/chartex" xmlns:cx6="http://schemas.microsoft.com/office/drawing/2016/5/12/chartex" xmlns:cx7="http://schemas.microsoft.com/office/drawing/2016/5/13/chartex" xmlns:cx8="http://schemas.microsoft.com/office/drawing/2016/5/14/chartex" xmlns:mc="http://schemas.openxmlformats.org/markup-compatibility/2006" xmlns:aink="http://schemas.microsoft.com/office/drawing/2016/ink" xmlns:am3d="http://schemas.microsoft.com/office/drawing/2017/model3d" xmlns:o="urn:schemas-microsoft-com:office:office" xmlns:r="http://schemas.openxmlformats.org/officeDocument/2006/relationships" xmlns:m="http://schemas.openxmlformats.org/officeDocument/2006/math" xmlns:v="urn:schemas-microsoft-com:vml" xmlns:wp14="http://schemas.microsoft.com/office/word/2010/wordprocessingDrawing" xmlns:wp="http://schemas.openxmlformats.org/drawingml/2006/wordprocessingDrawing" xmlns:w10="urn:schemas-microsoft-com:office:word" xmlns:w="http://schemas.openxmlformats.org/wordprocessingml/2006/main" xmlns:w14="http://schemas.microsoft.com/office/word/2010/wordml" xmlns:w15="http://schemas.microsoft.com/office/word/2012/wordml" xmlns:w16cex="http://schemas.microsoft.com/office/word/2018/wordml/cex" xmlns:w16cid="http://schemas.microsoft.com/office/word/2016/wordml/cid" xmlns:w16="http://schemas.microsoft.com/office/word/2018/wordml" xmlns:w16se="http://schemas.microsoft.com/office/word/2015/wordml/symex" xmlns:wpg="http://schemas.microsoft.com/office/word/2010/wordprocessingGroup" xmlns:wpi="http://schemas.microsoft.com/office/word/2010/wordprocessingInk" xmlns:wne="http://schemas.microsoft.com/office/word/2006/wordml" xmlns:wps="http://schemas.microsoft.com/office/word/2010/wordprocessingShape" mc:Ignorable="w14 w15 w16se w16cid w16 w16cex wp14">
   <w:tbl>
     <w:tblPr>
       <w:tblW w:w="5000" w:type="pct"/>
@@ -1250,7 +1213,7 @@
                   <w:sz w:val="36"/>
                   <w:szCs w:val="36"/>
                 </w:rPr>
-                <w:t>WEB PROJECT</w:t>
+                <w:t>WEB PROJECT REPORT</w:t>
               </w:r>
             </w:p>
           </w:tc>
@@ -1333,8 +1296,8 @@
 </file>
 
 <file path=word/numbering.xml><?xml version="1.0" encoding="utf-8"?>
-<w:numbering xmlns:wpc="http://schemas.microsoft.com/office/word/2010/wordprocessingCanvas" xmlns:mc="http://schemas.openxmlformats.org/markup-compatibility/2006" xmlns:o="urn:schemas-microsoft-com:office:office" xmlns:r="http://schemas.openxmlformats.org/officeDocument/2006/relationships" xmlns:m="http://schemas.openxmlformats.org/officeDocument/2006/math" xmlns:v="urn:schemas-microsoft-com:vml" xmlns:wp14="http://schemas.microsoft.com/office/word/2010/wordprocessingDrawing" xmlns:wp="http://schemas.openxmlformats.org/drawingml/2006/wordprocessingDrawing" xmlns:w10="urn:schemas-microsoft-com:office:word" xmlns:w="http://schemas.openxmlformats.org/wordprocessingml/2006/main" xmlns:w14="http://schemas.microsoft.com/office/word/2010/wordml" xmlns:wpg="http://schemas.microsoft.com/office/word/2010/wordprocessingGroup" xmlns:wpi="http://schemas.microsoft.com/office/word/2010/wordprocessingInk" xmlns:wne="http://schemas.microsoft.com/office/word/2006/wordml" xmlns:wps="http://schemas.microsoft.com/office/word/2010/wordprocessingShape" mc:Ignorable="w14 wp14">
-  <w:abstractNum w:abstractNumId="0">
+<w:numbering xmlns:wpc="http://schemas.microsoft.com/office/word/2010/wordprocessingCanvas" xmlns:cx="http://schemas.microsoft.com/office/drawing/2014/chartex" xmlns:cx1="http://schemas.microsoft.com/office/drawing/2015/9/8/chartex" xmlns:cx2="http://schemas.microsoft.com/office/drawing/2015/10/21/chartex" xmlns:cx3="http://schemas.microsoft.com/office/drawing/2016/5/9/chartex" xmlns:cx4="http://schemas.microsoft.com/office/drawing/2016/5/10/chartex" xmlns:cx5="http://schemas.microsoft.com/office/drawing/2016/5/11/chartex" xmlns:cx6="http://schemas.microsoft.com/office/drawing/2016/5/12/chartex" xmlns:cx7="http://schemas.microsoft.com/office/drawing/2016/5/13/chartex" xmlns:cx8="http://schemas.microsoft.com/office/drawing/2016/5/14/chartex" xmlns:mc="http://schemas.openxmlformats.org/markup-compatibility/2006" xmlns:aink="http://schemas.microsoft.com/office/drawing/2016/ink" xmlns:am3d="http://schemas.microsoft.com/office/drawing/2017/model3d" xmlns:o="urn:schemas-microsoft-com:office:office" xmlns:r="http://schemas.openxmlformats.org/officeDocument/2006/relationships" xmlns:m="http://schemas.openxmlformats.org/officeDocument/2006/math" xmlns:v="urn:schemas-microsoft-com:vml" xmlns:wp14="http://schemas.microsoft.com/office/word/2010/wordprocessingDrawing" xmlns:wp="http://schemas.openxmlformats.org/drawingml/2006/wordprocessingDrawing" xmlns:w10="urn:schemas-microsoft-com:office:word" xmlns:w="http://schemas.openxmlformats.org/wordprocessingml/2006/main" xmlns:w14="http://schemas.microsoft.com/office/word/2010/wordml" xmlns:w15="http://schemas.microsoft.com/office/word/2012/wordml" xmlns:w16cex="http://schemas.microsoft.com/office/word/2018/wordml/cex" xmlns:w16cid="http://schemas.microsoft.com/office/word/2016/wordml/cid" xmlns:w16="http://schemas.microsoft.com/office/word/2018/wordml" xmlns:w16se="http://schemas.microsoft.com/office/word/2015/wordml/symex" xmlns:wpg="http://schemas.microsoft.com/office/word/2010/wordprocessingGroup" xmlns:wpi="http://schemas.microsoft.com/office/word/2010/wordprocessingInk" xmlns:wne="http://schemas.microsoft.com/office/word/2006/wordml" xmlns:wps="http://schemas.microsoft.com/office/word/2010/wordprocessingShape" mc:Ignorable="w14 w15 w16se w16cid w16 w16cex wp14">
+  <w:abstractNum w:abstractNumId="0" w15:restartNumberingAfterBreak="0">
     <w:nsid w:val="03E233A8"/>
     <w:multiLevelType w:val="hybridMultilevel"/>
     <w:tmpl w:val="12D605EC"/>
@@ -1446,7 +1409,7 @@
       </w:rPr>
     </w:lvl>
   </w:abstractNum>
-  <w:abstractNum w:abstractNumId="1">
+  <w:abstractNum w:abstractNumId="1" w15:restartNumberingAfterBreak="0">
     <w:nsid w:val="07766273"/>
     <w:multiLevelType w:val="hybridMultilevel"/>
     <w:tmpl w:val="2D2402EE"/>
@@ -1535,7 +1498,7 @@
       </w:pPr>
     </w:lvl>
   </w:abstractNum>
-  <w:abstractNum w:abstractNumId="2">
+  <w:abstractNum w:abstractNumId="2" w15:restartNumberingAfterBreak="0">
     <w:nsid w:val="104904B8"/>
     <w:multiLevelType w:val="hybridMultilevel"/>
     <w:tmpl w:val="A942D374"/>
@@ -1624,7 +1587,7 @@
       </w:pPr>
     </w:lvl>
   </w:abstractNum>
-  <w:abstractNum w:abstractNumId="3">
+  <w:abstractNum w:abstractNumId="3" w15:restartNumberingAfterBreak="0">
     <w:nsid w:val="1F467295"/>
     <w:multiLevelType w:val="hybridMultilevel"/>
     <w:tmpl w:val="263C229A"/>
@@ -1737,7 +1700,7 @@
       </w:rPr>
     </w:lvl>
   </w:abstractNum>
-  <w:abstractNum w:abstractNumId="4">
+  <w:abstractNum w:abstractNumId="4" w15:restartNumberingAfterBreak="0">
     <w:nsid w:val="2B4F2C6F"/>
     <w:multiLevelType w:val="hybridMultilevel"/>
     <w:tmpl w:val="199007D6"/>
@@ -1849,7 +1812,7 @@
       </w:rPr>
     </w:lvl>
   </w:abstractNum>
-  <w:abstractNum w:abstractNumId="5">
+  <w:abstractNum w:abstractNumId="5" w15:restartNumberingAfterBreak="0">
     <w:nsid w:val="2F8A6D0E"/>
     <w:multiLevelType w:val="hybridMultilevel"/>
     <w:tmpl w:val="8508EC1C"/>
@@ -1947,7 +1910,7 @@
       </w:pPr>
     </w:lvl>
   </w:abstractNum>
-  <w:abstractNum w:abstractNumId="6">
+  <w:abstractNum w:abstractNumId="6" w15:restartNumberingAfterBreak="0">
     <w:nsid w:val="306308B7"/>
     <w:multiLevelType w:val="hybridMultilevel"/>
     <w:tmpl w:val="71FC3962"/>
@@ -2039,7 +2002,7 @@
       </w:pPr>
     </w:lvl>
   </w:abstractNum>
-  <w:abstractNum w:abstractNumId="7">
+  <w:abstractNum w:abstractNumId="7" w15:restartNumberingAfterBreak="0">
     <w:nsid w:val="49B90B98"/>
     <w:multiLevelType w:val="hybridMultilevel"/>
     <w:tmpl w:val="18C253EA"/>
@@ -2152,7 +2115,7 @@
       </w:rPr>
     </w:lvl>
   </w:abstractNum>
-  <w:abstractNum w:abstractNumId="8">
+  <w:abstractNum w:abstractNumId="8" w15:restartNumberingAfterBreak="0">
     <w:nsid w:val="6AF86B8E"/>
     <w:multiLevelType w:val="hybridMultilevel"/>
     <w:tmpl w:val="CABC3C80"/>
@@ -2264,7 +2227,7 @@
       </w:rPr>
     </w:lvl>
   </w:abstractNum>
-  <w:abstractNum w:abstractNumId="9">
+  <w:abstractNum w:abstractNumId="9" w15:restartNumberingAfterBreak="0">
     <w:nsid w:val="6B1A0238"/>
     <w:multiLevelType w:val="hybridMultilevel"/>
     <w:tmpl w:val="B9706C7C"/>
@@ -2353,7 +2316,7 @@
       </w:pPr>
     </w:lvl>
   </w:abstractNum>
-  <w:abstractNum w:abstractNumId="10">
+  <w:abstractNum w:abstractNumId="10" w15:restartNumberingAfterBreak="0">
     <w:nsid w:val="73B77E22"/>
     <w:multiLevelType w:val="hybridMultilevel"/>
     <w:tmpl w:val="84AE849A"/>
@@ -2445,7 +2408,7 @@
       </w:pPr>
     </w:lvl>
   </w:abstractNum>
-  <w:abstractNum w:abstractNumId="11">
+  <w:abstractNum w:abstractNumId="11" w15:restartNumberingAfterBreak="0">
     <w:nsid w:val="786206D5"/>
     <w:multiLevelType w:val="hybridMultilevel"/>
     <w:tmpl w:val="39586934"/>
@@ -2534,7 +2497,7 @@
       </w:pPr>
     </w:lvl>
   </w:abstractNum>
-  <w:abstractNum w:abstractNumId="12">
+  <w:abstractNum w:abstractNumId="12" w15:restartNumberingAfterBreak="0">
     <w:nsid w:val="78633081"/>
     <w:multiLevelType w:val="hybridMultilevel"/>
     <w:tmpl w:val="011E24AC"/>
@@ -2623,7 +2586,7 @@
       </w:pPr>
     </w:lvl>
   </w:abstractNum>
-  <w:abstractNum w:abstractNumId="13">
+  <w:abstractNum w:abstractNumId="13" w15:restartNumberingAfterBreak="0">
     <w:nsid w:val="7BA83BB0"/>
     <w:multiLevelType w:val="hybridMultilevel"/>
     <w:tmpl w:val="0422E656"/>
@@ -2736,7 +2699,7 @@
       </w:rPr>
     </w:lvl>
   </w:abstractNum>
-  <w:abstractNum w:abstractNumId="14">
+  <w:abstractNum w:abstractNumId="14" w15:restartNumberingAfterBreak="0">
     <w:nsid w:val="7ED6298D"/>
     <w:multiLevelType w:val="hybridMultilevel"/>
     <w:tmpl w:val="F288054A"/>
@@ -2875,7 +2838,7 @@
 </file>
 
 <file path=word/styles.xml><?xml version="1.0" encoding="utf-8"?>
-<w:styles xmlns:mc="http://schemas.openxmlformats.org/markup-compatibility/2006" xmlns:r="http://schemas.openxmlformats.org/officeDocument/2006/relationships" xmlns:w="http://schemas.openxmlformats.org/wordprocessingml/2006/main" xmlns:w14="http://schemas.microsoft.com/office/word/2010/wordml" mc:Ignorable="w14">
+<w:styles xmlns:mc="http://schemas.openxmlformats.org/markup-compatibility/2006" xmlns:r="http://schemas.openxmlformats.org/officeDocument/2006/relationships" xmlns:w="http://schemas.openxmlformats.org/wordprocessingml/2006/main" xmlns:w14="http://schemas.microsoft.com/office/word/2010/wordml" xmlns:w15="http://schemas.microsoft.com/office/word/2012/wordml" xmlns:w16cex="http://schemas.microsoft.com/office/word/2018/wordml/cex" xmlns:w16cid="http://schemas.microsoft.com/office/word/2016/wordml/cid" xmlns:w16="http://schemas.microsoft.com/office/word/2018/wordml" xmlns:w16se="http://schemas.microsoft.com/office/word/2015/wordml/symex" mc:Ignorable="w14 w15 w16se w16cid w16 w16cex">
   <w:docDefaults>
     <w:rPrDefault>
       <w:rPr>
@@ -2891,144 +2854,383 @@
       </w:pPr>
     </w:pPrDefault>
   </w:docDefaults>
-  <w:latentStyles w:defLockedState="0" w:defUIPriority="99" w:defSemiHidden="1" w:defUnhideWhenUsed="1" w:defQFormat="0" w:count="267">
-    <w:lsdException w:name="Normal" w:semiHidden="0" w:uiPriority="0" w:unhideWhenUsed="0" w:qFormat="1"/>
-    <w:lsdException w:name="heading 1" w:semiHidden="0" w:uiPriority="9" w:unhideWhenUsed="0" w:qFormat="1"/>
-    <w:lsdException w:name="heading 2" w:uiPriority="9" w:qFormat="1"/>
-    <w:lsdException w:name="heading 3" w:uiPriority="9" w:qFormat="1"/>
-    <w:lsdException w:name="heading 4" w:uiPriority="9" w:qFormat="1"/>
-    <w:lsdException w:name="heading 5" w:uiPriority="9" w:qFormat="1"/>
-    <w:lsdException w:name="heading 6" w:uiPriority="9" w:qFormat="1"/>
-    <w:lsdException w:name="heading 7" w:uiPriority="9" w:qFormat="1"/>
-    <w:lsdException w:name="heading 8" w:uiPriority="9" w:qFormat="1"/>
-    <w:lsdException w:name="heading 9" w:uiPriority="9" w:qFormat="1"/>
-    <w:lsdException w:name="toc 1" w:uiPriority="39"/>
-    <w:lsdException w:name="toc 2" w:uiPriority="39"/>
-    <w:lsdException w:name="toc 3" w:uiPriority="39"/>
-    <w:lsdException w:name="toc 4" w:uiPriority="39"/>
-    <w:lsdException w:name="toc 5" w:uiPriority="39"/>
-    <w:lsdException w:name="toc 6" w:uiPriority="39"/>
-    <w:lsdException w:name="toc 7" w:uiPriority="39"/>
-    <w:lsdException w:name="toc 8" w:uiPriority="39"/>
-    <w:lsdException w:name="toc 9" w:uiPriority="39"/>
-    <w:lsdException w:name="caption" w:uiPriority="35" w:qFormat="1"/>
-    <w:lsdException w:name="Title" w:semiHidden="0" w:uiPriority="10" w:unhideWhenUsed="0" w:qFormat="1"/>
-    <w:lsdException w:name="Default Paragraph Font" w:uiPriority="1"/>
-    <w:lsdException w:name="Subtitle" w:semiHidden="0" w:uiPriority="11" w:unhideWhenUsed="0" w:qFormat="1"/>
-    <w:lsdException w:name="Strong" w:semiHidden="0" w:uiPriority="22" w:unhideWhenUsed="0" w:qFormat="1"/>
-    <w:lsdException w:name="Emphasis" w:semiHidden="0" w:uiPriority="20" w:unhideWhenUsed="0" w:qFormat="1"/>
-    <w:lsdException w:name="Table Grid" w:semiHidden="0" w:uiPriority="59" w:unhideWhenUsed="0"/>
-    <w:lsdException w:name="Placeholder Text" w:unhideWhenUsed="0"/>
-    <w:lsdException w:name="No Spacing" w:semiHidden="0" w:uiPriority="1" w:unhideWhenUsed="0" w:qFormat="1"/>
-    <w:lsdException w:name="Light Shading" w:semiHidden="0" w:uiPriority="60" w:unhideWhenUsed="0"/>
-    <w:lsdException w:name="Light List" w:semiHidden="0" w:uiPriority="61" w:unhideWhenUsed="0"/>
-    <w:lsdException w:name="Light Grid" w:semiHidden="0" w:uiPriority="62" w:unhideWhenUsed="0"/>
-    <w:lsdException w:name="Medium Shading 1" w:semiHidden="0" w:uiPriority="63" w:unhideWhenUsed="0"/>
-    <w:lsdException w:name="Medium Shading 2" w:semiHidden="0" w:uiPriority="64" w:unhideWhenUsed="0"/>
-    <w:lsdException w:name="Medium List 1" w:semiHidden="0" w:uiPriority="65" w:unhideWhenUsed="0"/>
-    <w:lsdException w:name="Medium List 2" w:semiHidden="0" w:uiPriority="66" w:unhideWhenUsed="0"/>
-    <w:lsdException w:name="Medium Grid 1" w:semiHidden="0" w:uiPriority="67" w:unhideWhenUsed="0"/>
-    <w:lsdException w:name="Medium Grid 2" w:semiHidden="0" w:uiPriority="68" w:unhideWhenUsed="0"/>
-    <w:lsdException w:name="Medium Grid 3" w:semiHidden="0" w:uiPriority="69" w:unhideWhenUsed="0"/>
-    <w:lsdException w:name="Dark List" w:semiHidden="0" w:uiPriority="70" w:unhideWhenUsed="0"/>
-    <w:lsdException w:name="Colorful Shading" w:semiHidden="0" w:uiPriority="71" w:unhideWhenUsed="0"/>
-    <w:lsdException w:name="Colorful List" w:semiHidden="0" w:uiPriority="72" w:unhideWhenUsed="0"/>
-    <w:lsdException w:name="Colorful Grid" w:semiHidden="0" w:uiPriority="73" w:unhideWhenUsed="0"/>
-    <w:lsdException w:name="Light Shading Accent 1" w:semiHidden="0" w:uiPriority="60" w:unhideWhenUsed="0"/>
-    <w:lsdException w:name="Light List Accent 1" w:semiHidden="0" w:uiPriority="61" w:unhideWhenUsed="0"/>
-    <w:lsdException w:name="Light Grid Accent 1" w:semiHidden="0" w:uiPriority="62" w:unhideWhenUsed="0"/>
-    <w:lsdException w:name="Medium Shading 1 Accent 1" w:semiHidden="0" w:uiPriority="63" w:unhideWhenUsed="0"/>
-    <w:lsdException w:name="Medium Shading 2 Accent 1" w:semiHidden="0" w:uiPriority="64" w:unhideWhenUsed="0"/>
-    <w:lsdException w:name="Medium List 1 Accent 1" w:semiHidden="0" w:uiPriority="65" w:unhideWhenUsed="0"/>
-    <w:lsdException w:name="Revision" w:unhideWhenUsed="0"/>
-    <w:lsdException w:name="List Paragraph" w:semiHidden="0" w:uiPriority="34" w:unhideWhenUsed="0" w:qFormat="1"/>
-    <w:lsdException w:name="Quote" w:semiHidden="0" w:uiPriority="29" w:unhideWhenUsed="0" w:qFormat="1"/>
-    <w:lsdException w:name="Intense Quote" w:semiHidden="0" w:uiPriority="30" w:unhideWhenUsed="0" w:qFormat="1"/>
-    <w:lsdException w:name="Medium List 2 Accent 1" w:semiHidden="0" w:uiPriority="66" w:unhideWhenUsed="0"/>
-    <w:lsdException w:name="Medium Grid 1 Accent 1" w:semiHidden="0" w:uiPriority="67" w:unhideWhenUsed="0"/>
-    <w:lsdException w:name="Medium Grid 2 Accent 1" w:semiHidden="0" w:uiPriority="68" w:unhideWhenUsed="0"/>
-    <w:lsdException w:name="Medium Grid 3 Accent 1" w:semiHidden="0" w:uiPriority="69" w:unhideWhenUsed="0"/>
-    <w:lsdException w:name="Dark List Accent 1" w:semiHidden="0" w:uiPriority="70" w:unhideWhenUsed="0"/>
-    <w:lsdException w:name="Colorful Shading Accent 1" w:semiHidden="0" w:uiPriority="71" w:unhideWhenUsed="0"/>
-    <w:lsdException w:name="Colorful List Accent 1" w:semiHidden="0" w:uiPriority="72" w:unhideWhenUsed="0"/>
-    <w:lsdException w:name="Colorful Grid Accent 1" w:semiHidden="0" w:uiPriority="73" w:unhideWhenUsed="0"/>
-    <w:lsdException w:name="Light Shading Accent 2" w:semiHidden="0" w:uiPriority="60" w:unhideWhenUsed="0"/>
-    <w:lsdException w:name="Light List Accent 2" w:semiHidden="0" w:uiPriority="61" w:unhideWhenUsed="0"/>
-    <w:lsdException w:name="Light Grid Accent 2" w:semiHidden="0" w:uiPriority="62" w:unhideWhenUsed="0"/>
-    <w:lsdException w:name="Medium Shading 1 Accent 2" w:semiHidden="0" w:uiPriority="63" w:unhideWhenUsed="0"/>
-    <w:lsdException w:name="Medium Shading 2 Accent 2" w:semiHidden="0" w:uiPriority="64" w:unhideWhenUsed="0"/>
-    <w:lsdException w:name="Medium List 1 Accent 2" w:semiHidden="0" w:uiPriority="65" w:unhideWhenUsed="0"/>
-    <w:lsdException w:name="Medium List 2 Accent 2" w:semiHidden="0" w:uiPriority="66" w:unhideWhenUsed="0"/>
-    <w:lsdException w:name="Medium Grid 1 Accent 2" w:semiHidden="0" w:uiPriority="67" w:unhideWhenUsed="0"/>
-    <w:lsdException w:name="Medium Grid 2 Accent 2" w:semiHidden="0" w:uiPriority="68" w:unhideWhenUsed="0"/>
-    <w:lsdException w:name="Medium Grid 3 Accent 2" w:semiHidden="0" w:uiPriority="69" w:unhideWhenUsed="0"/>
-    <w:lsdException w:name="Dark List Accent 2" w:semiHidden="0" w:uiPriority="70" w:unhideWhenUsed="0"/>
-    <w:lsdException w:name="Colorful Shading Accent 2" w:semiHidden="0" w:uiPriority="71" w:unhideWhenUsed="0"/>
-    <w:lsdException w:name="Colorful List Accent 2" w:semiHidden="0" w:uiPriority="72" w:unhideWhenUsed="0"/>
-    <w:lsdException w:name="Colorful Grid Accent 2" w:semiHidden="0" w:uiPriority="73" w:unhideWhenUsed="0"/>
-    <w:lsdException w:name="Light Shading Accent 3" w:semiHidden="0" w:uiPriority="60" w:unhideWhenUsed="0"/>
-    <w:lsdException w:name="Light List Accent 3" w:semiHidden="0" w:uiPriority="61" w:unhideWhenUsed="0"/>
-    <w:lsdException w:name="Light Grid Accent 3" w:semiHidden="0" w:uiPriority="62" w:unhideWhenUsed="0"/>
-    <w:lsdException w:name="Medium Shading 1 Accent 3" w:semiHidden="0" w:uiPriority="63" w:unhideWhenUsed="0"/>
-    <w:lsdException w:name="Medium Shading 2 Accent 3" w:semiHidden="0" w:uiPriority="64" w:unhideWhenUsed="0"/>
-    <w:lsdException w:name="Medium List 1 Accent 3" w:semiHidden="0" w:uiPriority="65" w:unhideWhenUsed="0"/>
-    <w:lsdException w:name="Medium List 2 Accent 3" w:semiHidden="0" w:uiPriority="66" w:unhideWhenUsed="0"/>
-    <w:lsdException w:name="Medium Grid 1 Accent 3" w:semiHidden="0" w:uiPriority="67" w:unhideWhenUsed="0"/>
-    <w:lsdException w:name="Medium Grid 2 Accent 3" w:semiHidden="0" w:uiPriority="68" w:unhideWhenUsed="0"/>
-    <w:lsdException w:name="Medium Grid 3 Accent 3" w:semiHidden="0" w:uiPriority="69" w:unhideWhenUsed="0"/>
-    <w:lsdException w:name="Dark List Accent 3" w:semiHidden="0" w:uiPriority="70" w:unhideWhenUsed="0"/>
-    <w:lsdException w:name="Colorful Shading Accent 3" w:semiHidden="0" w:uiPriority="71" w:unhideWhenUsed="0"/>
-    <w:lsdException w:name="Colorful List Accent 3" w:semiHidden="0" w:uiPriority="72" w:unhideWhenUsed="0"/>
-    <w:lsdException w:name="Colorful Grid Accent 3" w:semiHidden="0" w:uiPriority="73" w:unhideWhenUsed="0"/>
-    <w:lsdException w:name="Light Shading Accent 4" w:semiHidden="0" w:uiPriority="60" w:unhideWhenUsed="0"/>
-    <w:lsdException w:name="Light List Accent 4" w:semiHidden="0" w:uiPriority="61" w:unhideWhenUsed="0"/>
-    <w:lsdException w:name="Light Grid Accent 4" w:semiHidden="0" w:uiPriority="62" w:unhideWhenUsed="0"/>
-    <w:lsdException w:name="Medium Shading 1 Accent 4" w:semiHidden="0" w:uiPriority="63" w:unhideWhenUsed="0"/>
-    <w:lsdException w:name="Medium Shading 2 Accent 4" w:semiHidden="0" w:uiPriority="64" w:unhideWhenUsed="0"/>
-    <w:lsdException w:name="Medium List 1 Accent 4" w:semiHidden="0" w:uiPriority="65" w:unhideWhenUsed="0"/>
-    <w:lsdException w:name="Medium List 2 Accent 4" w:semiHidden="0" w:uiPriority="66" w:unhideWhenUsed="0"/>
-    <w:lsdException w:name="Medium Grid 1 Accent 4" w:semiHidden="0" w:uiPriority="67" w:unhideWhenUsed="0"/>
-    <w:lsdException w:name="Medium Grid 2 Accent 4" w:semiHidden="0" w:uiPriority="68" w:unhideWhenUsed="0"/>
-    <w:lsdException w:name="Medium Grid 3 Accent 4" w:semiHidden="0" w:uiPriority="69" w:unhideWhenUsed="0"/>
-    <w:lsdException w:name="Dark List Accent 4" w:semiHidden="0" w:uiPriority="70" w:unhideWhenUsed="0"/>
-    <w:lsdException w:name="Colorful Shading Accent 4" w:semiHidden="0" w:uiPriority="71" w:unhideWhenUsed="0"/>
-    <w:lsdException w:name="Colorful List Accent 4" w:semiHidden="0" w:uiPriority="72" w:unhideWhenUsed="0"/>
-    <w:lsdException w:name="Colorful Grid Accent 4" w:semiHidden="0" w:uiPriority="73" w:unhideWhenUsed="0"/>
-    <w:lsdException w:name="Light Shading Accent 5" w:semiHidden="0" w:uiPriority="60" w:unhideWhenUsed="0"/>
-    <w:lsdException w:name="Light List Accent 5" w:semiHidden="0" w:uiPriority="61" w:unhideWhenUsed="0"/>
-    <w:lsdException w:name="Light Grid Accent 5" w:semiHidden="0" w:uiPriority="62" w:unhideWhenUsed="0"/>
-    <w:lsdException w:name="Medium Shading 1 Accent 5" w:semiHidden="0" w:uiPriority="63" w:unhideWhenUsed="0"/>
-    <w:lsdException w:name="Medium Shading 2 Accent 5" w:semiHidden="0" w:uiPriority="64" w:unhideWhenUsed="0"/>
-    <w:lsdException w:name="Medium List 1 Accent 5" w:semiHidden="0" w:uiPriority="65" w:unhideWhenUsed="0"/>
-    <w:lsdException w:name="Medium List 2 Accent 5" w:semiHidden="0" w:uiPriority="66" w:unhideWhenUsed="0"/>
-    <w:lsdException w:name="Medium Grid 1 Accent 5" w:semiHidden="0" w:uiPriority="67" w:unhideWhenUsed="0"/>
-    <w:lsdException w:name="Medium Grid 2 Accent 5" w:semiHidden="0" w:uiPriority="68" w:unhideWhenUsed="0"/>
-    <w:lsdException w:name="Medium Grid 3 Accent 5" w:semiHidden="0" w:uiPriority="69" w:unhideWhenUsed="0"/>
-    <w:lsdException w:name="Dark List Accent 5" w:semiHidden="0" w:uiPriority="70" w:unhideWhenUsed="0"/>
-    <w:lsdException w:name="Colorful Shading Accent 5" w:semiHidden="0" w:uiPriority="71" w:unhideWhenUsed="0"/>
-    <w:lsdException w:name="Colorful List Accent 5" w:semiHidden="0" w:uiPriority="72" w:unhideWhenUsed="0"/>
-    <w:lsdException w:name="Colorful Grid Accent 5" w:semiHidden="0" w:uiPriority="73" w:unhideWhenUsed="0"/>
-    <w:lsdException w:name="Light Shading Accent 6" w:semiHidden="0" w:uiPriority="60" w:unhideWhenUsed="0"/>
-    <w:lsdException w:name="Light List Accent 6" w:semiHidden="0" w:uiPriority="61" w:unhideWhenUsed="0"/>
-    <w:lsdException w:name="Light Grid Accent 6" w:semiHidden="0" w:uiPriority="62" w:unhideWhenUsed="0"/>
-    <w:lsdException w:name="Medium Shading 1 Accent 6" w:semiHidden="0" w:uiPriority="63" w:unhideWhenUsed="0"/>
-    <w:lsdException w:name="Medium Shading 2 Accent 6" w:semiHidden="0" w:uiPriority="64" w:unhideWhenUsed="0"/>
-    <w:lsdException w:name="Medium List 1 Accent 6" w:semiHidden="0" w:uiPriority="65" w:unhideWhenUsed="0"/>
-    <w:lsdException w:name="Medium List 2 Accent 6" w:semiHidden="0" w:uiPriority="66" w:unhideWhenUsed="0"/>
-    <w:lsdException w:name="Medium Grid 1 Accent 6" w:semiHidden="0" w:uiPriority="67" w:unhideWhenUsed="0"/>
-    <w:lsdException w:name="Medium Grid 2 Accent 6" w:semiHidden="0" w:uiPriority="68" w:unhideWhenUsed="0"/>
-    <w:lsdException w:name="Medium Grid 3 Accent 6" w:semiHidden="0" w:uiPriority="69" w:unhideWhenUsed="0"/>
-    <w:lsdException w:name="Dark List Accent 6" w:semiHidden="0" w:uiPriority="70" w:unhideWhenUsed="0"/>
-    <w:lsdException w:name="Colorful Shading Accent 6" w:semiHidden="0" w:uiPriority="71" w:unhideWhenUsed="0"/>
-    <w:lsdException w:name="Colorful List Accent 6" w:semiHidden="0" w:uiPriority="72" w:unhideWhenUsed="0"/>
-    <w:lsdException w:name="Colorful Grid Accent 6" w:semiHidden="0" w:uiPriority="73" w:unhideWhenUsed="0"/>
-    <w:lsdException w:name="Subtle Emphasis" w:semiHidden="0" w:uiPriority="19" w:unhideWhenUsed="0" w:qFormat="1"/>
-    <w:lsdException w:name="Intense Emphasis" w:semiHidden="0" w:uiPriority="21" w:unhideWhenUsed="0" w:qFormat="1"/>
-    <w:lsdException w:name="Subtle Reference" w:semiHidden="0" w:uiPriority="31" w:unhideWhenUsed="0" w:qFormat="1"/>
-    <w:lsdException w:name="Intense Reference" w:semiHidden="0" w:uiPriority="32" w:unhideWhenUsed="0" w:qFormat="1"/>
-    <w:lsdException w:name="Book Title" w:semiHidden="0" w:uiPriority="33" w:unhideWhenUsed="0" w:qFormat="1"/>
-    <w:lsdException w:name="Bibliography" w:uiPriority="37"/>
-    <w:lsdException w:name="TOC Heading" w:uiPriority="39" w:qFormat="1"/>
+  <w:latentStyles w:defLockedState="0" w:defUIPriority="99" w:defSemiHidden="0" w:defUnhideWhenUsed="0" w:defQFormat="0" w:count="376">
+    <w:lsdException w:name="Normal" w:uiPriority="0" w:qFormat="1"/>
+    <w:lsdException w:name="heading 1" w:uiPriority="9" w:qFormat="1"/>
+    <w:lsdException w:name="heading 2" w:semiHidden="1" w:uiPriority="9" w:unhideWhenUsed="1" w:qFormat="1"/>
+    <w:lsdException w:name="heading 3" w:semiHidden="1" w:uiPriority="9" w:unhideWhenUsed="1" w:qFormat="1"/>
+    <w:lsdException w:name="heading 4" w:semiHidden="1" w:uiPriority="9" w:unhideWhenUsed="1" w:qFormat="1"/>
+    <w:lsdException w:name="heading 5" w:semiHidden="1" w:uiPriority="9" w:unhideWhenUsed="1" w:qFormat="1"/>
+    <w:lsdException w:name="heading 6" w:semiHidden="1" w:uiPriority="9" w:unhideWhenUsed="1" w:qFormat="1"/>
+    <w:lsdException w:name="heading 7" w:semiHidden="1" w:uiPriority="9" w:unhideWhenUsed="1" w:qFormat="1"/>
+    <w:lsdException w:name="heading 8" w:semiHidden="1" w:uiPriority="9" w:unhideWhenUsed="1" w:qFormat="1"/>
+    <w:lsdException w:name="heading 9" w:semiHidden="1" w:uiPriority="9" w:unhideWhenUsed="1" w:qFormat="1"/>
+    <w:lsdException w:name="index 1" w:semiHidden="1" w:unhideWhenUsed="1"/>
+    <w:lsdException w:name="index 2" w:semiHidden="1" w:unhideWhenUsed="1"/>
+    <w:lsdException w:name="index 3" w:semiHidden="1" w:unhideWhenUsed="1"/>
+    <w:lsdException w:name="index 4" w:semiHidden="1" w:unhideWhenUsed="1"/>
+    <w:lsdException w:name="index 5" w:semiHidden="1" w:unhideWhenUsed="1"/>
+    <w:lsdException w:name="index 6" w:semiHidden="1" w:unhideWhenUsed="1"/>
+    <w:lsdException w:name="index 7" w:semiHidden="1" w:unhideWhenUsed="1"/>
+    <w:lsdException w:name="index 8" w:semiHidden="1" w:unhideWhenUsed="1"/>
+    <w:lsdException w:name="index 9" w:semiHidden="1" w:unhideWhenUsed="1"/>
+    <w:lsdException w:name="toc 1" w:semiHidden="1" w:uiPriority="39" w:unhideWhenUsed="1"/>
+    <w:lsdException w:name="toc 2" w:semiHidden="1" w:uiPriority="39" w:unhideWhenUsed="1"/>
+    <w:lsdException w:name="toc 3" w:semiHidden="1" w:uiPriority="39" w:unhideWhenUsed="1"/>
+    <w:lsdException w:name="toc 4" w:semiHidden="1" w:uiPriority="39" w:unhideWhenUsed="1"/>
+    <w:lsdException w:name="toc 5" w:semiHidden="1" w:uiPriority="39" w:unhideWhenUsed="1"/>
+    <w:lsdException w:name="toc 6" w:semiHidden="1" w:uiPriority="39" w:unhideWhenUsed="1"/>
+    <w:lsdException w:name="toc 7" w:semiHidden="1" w:uiPriority="39" w:unhideWhenUsed="1"/>
+    <w:lsdException w:name="toc 8" w:semiHidden="1" w:uiPriority="39" w:unhideWhenUsed="1"/>
+    <w:lsdException w:name="toc 9" w:semiHidden="1" w:uiPriority="39" w:unhideWhenUsed="1"/>
+    <w:lsdException w:name="Normal Indent" w:semiHidden="1" w:unhideWhenUsed="1"/>
+    <w:lsdException w:name="footnote text" w:semiHidden="1" w:unhideWhenUsed="1"/>
+    <w:lsdException w:name="annotation text" w:semiHidden="1" w:unhideWhenUsed="1"/>
+    <w:lsdException w:name="header" w:semiHidden="1" w:unhideWhenUsed="1"/>
+    <w:lsdException w:name="footer" w:semiHidden="1" w:unhideWhenUsed="1"/>
+    <w:lsdException w:name="index heading" w:semiHidden="1" w:unhideWhenUsed="1"/>
+    <w:lsdException w:name="caption" w:semiHidden="1" w:uiPriority="35" w:unhideWhenUsed="1" w:qFormat="1"/>
+    <w:lsdException w:name="table of figures" w:semiHidden="1" w:unhideWhenUsed="1"/>
+    <w:lsdException w:name="envelope address" w:semiHidden="1" w:unhideWhenUsed="1"/>
+    <w:lsdException w:name="envelope return" w:semiHidden="1" w:unhideWhenUsed="1"/>
+    <w:lsdException w:name="footnote reference" w:semiHidden="1" w:unhideWhenUsed="1"/>
+    <w:lsdException w:name="annotation reference" w:semiHidden="1" w:unhideWhenUsed="1"/>
+    <w:lsdException w:name="line number" w:semiHidden="1" w:unhideWhenUsed="1"/>
+    <w:lsdException w:name="page number" w:semiHidden="1" w:unhideWhenUsed="1"/>
+    <w:lsdException w:name="endnote reference" w:semiHidden="1" w:unhideWhenUsed="1"/>
+    <w:lsdException w:name="endnote text" w:semiHidden="1" w:unhideWhenUsed="1"/>
+    <w:lsdException w:name="table of authorities" w:semiHidden="1" w:unhideWhenUsed="1"/>
+    <w:lsdException w:name="macro" w:semiHidden="1" w:unhideWhenUsed="1"/>
+    <w:lsdException w:name="toa heading" w:semiHidden="1" w:unhideWhenUsed="1"/>
+    <w:lsdException w:name="List" w:semiHidden="1" w:unhideWhenUsed="1"/>
+    <w:lsdException w:name="List Bullet" w:semiHidden="1" w:unhideWhenUsed="1"/>
+    <w:lsdException w:name="List Number" w:semiHidden="1" w:unhideWhenUsed="1"/>
+    <w:lsdException w:name="List 2" w:semiHidden="1" w:unhideWhenUsed="1"/>
+    <w:lsdException w:name="List 3" w:semiHidden="1" w:unhideWhenUsed="1"/>
+    <w:lsdException w:name="List 4" w:semiHidden="1" w:unhideWhenUsed="1"/>
+    <w:lsdException w:name="List 5" w:semiHidden="1" w:unhideWhenUsed="1"/>
+    <w:lsdException w:name="List Bullet 2" w:semiHidden="1" w:unhideWhenUsed="1"/>
+    <w:lsdException w:name="List Bullet 3" w:semiHidden="1" w:unhideWhenUsed="1"/>
+    <w:lsdException w:name="List Bullet 4" w:semiHidden="1" w:unhideWhenUsed="1"/>
+    <w:lsdException w:name="List Bullet 5" w:semiHidden="1" w:unhideWhenUsed="1"/>
+    <w:lsdException w:name="List Number 2" w:semiHidden="1" w:unhideWhenUsed="1"/>
+    <w:lsdException w:name="List Number 3" w:semiHidden="1" w:unhideWhenUsed="1"/>
+    <w:lsdException w:name="List Number 4" w:semiHidden="1" w:unhideWhenUsed="1"/>
+    <w:lsdException w:name="List Number 5" w:semiHidden="1" w:unhideWhenUsed="1"/>
+    <w:lsdException w:name="Title" w:uiPriority="10" w:qFormat="1"/>
+    <w:lsdException w:name="Closing" w:semiHidden="1" w:unhideWhenUsed="1"/>
+    <w:lsdException w:name="Signature" w:semiHidden="1" w:unhideWhenUsed="1"/>
+    <w:lsdException w:name="Default Paragraph Font" w:semiHidden="1" w:uiPriority="1" w:unhideWhenUsed="1"/>
+    <w:lsdException w:name="Body Text" w:semiHidden="1" w:unhideWhenUsed="1"/>
+    <w:lsdException w:name="Body Text Indent" w:semiHidden="1" w:unhideWhenUsed="1"/>
+    <w:lsdException w:name="List Continue" w:semiHidden="1" w:unhideWhenUsed="1"/>
+    <w:lsdException w:name="List Continue 2" w:semiHidden="1" w:unhideWhenUsed="1"/>
+    <w:lsdException w:name="List Continue 3" w:semiHidden="1" w:unhideWhenUsed="1"/>
+    <w:lsdException w:name="List Continue 4" w:semiHidden="1" w:unhideWhenUsed="1"/>
+    <w:lsdException w:name="List Continue 5" w:semiHidden="1" w:unhideWhenUsed="1"/>
+    <w:lsdException w:name="Message Header" w:semiHidden="1" w:unhideWhenUsed="1"/>
+    <w:lsdException w:name="Subtitle" w:uiPriority="11" w:qFormat="1"/>
+    <w:lsdException w:name="Salutation" w:semiHidden="1" w:unhideWhenUsed="1"/>
+    <w:lsdException w:name="Date" w:semiHidden="1" w:unhideWhenUsed="1"/>
+    <w:lsdException w:name="Body Text First Indent" w:semiHidden="1" w:unhideWhenUsed="1"/>
+    <w:lsdException w:name="Body Text First Indent 2" w:semiHidden="1" w:unhideWhenUsed="1"/>
+    <w:lsdException w:name="Note Heading" w:semiHidden="1" w:unhideWhenUsed="1"/>
+    <w:lsdException w:name="Body Text 2" w:semiHidden="1" w:unhideWhenUsed="1"/>
+    <w:lsdException w:name="Body Text 3" w:semiHidden="1" w:unhideWhenUsed="1"/>
+    <w:lsdException w:name="Body Text Indent 2" w:semiHidden="1" w:unhideWhenUsed="1"/>
+    <w:lsdException w:name="Body Text Indent 3" w:semiHidden="1" w:unhideWhenUsed="1"/>
+    <w:lsdException w:name="Block Text" w:semiHidden="1" w:unhideWhenUsed="1"/>
+    <w:lsdException w:name="Hyperlink" w:semiHidden="1" w:unhideWhenUsed="1"/>
+    <w:lsdException w:name="FollowedHyperlink" w:semiHidden="1" w:unhideWhenUsed="1"/>
+    <w:lsdException w:name="Strong" w:uiPriority="22" w:qFormat="1"/>
+    <w:lsdException w:name="Emphasis" w:uiPriority="20" w:qFormat="1"/>
+    <w:lsdException w:name="Document Map" w:semiHidden="1" w:unhideWhenUsed="1"/>
+    <w:lsdException w:name="Plain Text" w:semiHidden="1" w:unhideWhenUsed="1"/>
+    <w:lsdException w:name="E-mail Signature" w:semiHidden="1" w:unhideWhenUsed="1"/>
+    <w:lsdException w:name="HTML Top of Form" w:semiHidden="1" w:unhideWhenUsed="1"/>
+    <w:lsdException w:name="HTML Bottom of Form" w:semiHidden="1" w:unhideWhenUsed="1"/>
+    <w:lsdException w:name="Normal (Web)" w:semiHidden="1" w:unhideWhenUsed="1"/>
+    <w:lsdException w:name="HTML Acronym" w:semiHidden="1" w:unhideWhenUsed="1"/>
+    <w:lsdException w:name="HTML Address" w:semiHidden="1" w:unhideWhenUsed="1"/>
+    <w:lsdException w:name="HTML Cite" w:semiHidden="1" w:unhideWhenUsed="1"/>
+    <w:lsdException w:name="HTML Code" w:semiHidden="1" w:unhideWhenUsed="1"/>
+    <w:lsdException w:name="HTML Definition" w:semiHidden="1" w:unhideWhenUsed="1"/>
+    <w:lsdException w:name="HTML Keyboard" w:semiHidden="1" w:unhideWhenUsed="1"/>
+    <w:lsdException w:name="HTML Preformatted" w:semiHidden="1" w:unhideWhenUsed="1"/>
+    <w:lsdException w:name="HTML Sample" w:semiHidden="1" w:unhideWhenUsed="1"/>
+    <w:lsdException w:name="HTML Typewriter" w:semiHidden="1" w:unhideWhenUsed="1"/>
+    <w:lsdException w:name="HTML Variable" w:semiHidden="1" w:unhideWhenUsed="1"/>
+    <w:lsdException w:name="Normal Table" w:semiHidden="1" w:unhideWhenUsed="1"/>
+    <w:lsdException w:name="annotation subject" w:semiHidden="1" w:unhideWhenUsed="1"/>
+    <w:lsdException w:name="No List" w:semiHidden="1" w:unhideWhenUsed="1"/>
+    <w:lsdException w:name="Outline List 1" w:semiHidden="1" w:unhideWhenUsed="1"/>
+    <w:lsdException w:name="Outline List 2" w:semiHidden="1" w:unhideWhenUsed="1"/>
+    <w:lsdException w:name="Outline List 3" w:semiHidden="1" w:unhideWhenUsed="1"/>
+    <w:lsdException w:name="Table Simple 1" w:semiHidden="1" w:unhideWhenUsed="1"/>
+    <w:lsdException w:name="Table Simple 2" w:semiHidden="1" w:unhideWhenUsed="1"/>
+    <w:lsdException w:name="Table Simple 3" w:semiHidden="1" w:unhideWhenUsed="1"/>
+    <w:lsdException w:name="Table Classic 1" w:semiHidden="1" w:unhideWhenUsed="1"/>
+    <w:lsdException w:name="Table Classic 2" w:semiHidden="1" w:unhideWhenUsed="1"/>
+    <w:lsdException w:name="Table Classic 3" w:semiHidden="1" w:unhideWhenUsed="1"/>
+    <w:lsdException w:name="Table Classic 4" w:semiHidden="1" w:unhideWhenUsed="1"/>
+    <w:lsdException w:name="Table Colorful 1" w:semiHidden="1" w:unhideWhenUsed="1"/>
+    <w:lsdException w:name="Table Colorful 2" w:semiHidden="1" w:unhideWhenUsed="1"/>
+    <w:lsdException w:name="Table Colorful 3" w:semiHidden="1" w:unhideWhenUsed="1"/>
+    <w:lsdException w:name="Table Columns 1" w:semiHidden="1" w:unhideWhenUsed="1"/>
+    <w:lsdException w:name="Table Columns 2" w:semiHidden="1" w:unhideWhenUsed="1"/>
+    <w:lsdException w:name="Table Columns 3" w:semiHidden="1" w:unhideWhenUsed="1"/>
+    <w:lsdException w:name="Table Columns 4" w:semiHidden="1" w:unhideWhenUsed="1"/>
+    <w:lsdException w:name="Table Columns 5" w:semiHidden="1" w:unhideWhenUsed="1"/>
+    <w:lsdException w:name="Table Grid 1" w:semiHidden="1" w:unhideWhenUsed="1"/>
+    <w:lsdException w:name="Table Grid 2" w:semiHidden="1" w:unhideWhenUsed="1"/>
+    <w:lsdException w:name="Table Grid 3" w:semiHidden="1" w:unhideWhenUsed="1"/>
+    <w:lsdException w:name="Table Grid 4" w:semiHidden="1" w:unhideWhenUsed="1"/>
+    <w:lsdException w:name="Table Grid 5" w:semiHidden="1" w:unhideWhenUsed="1"/>
+    <w:lsdException w:name="Table Grid 6" w:semiHidden="1" w:unhideWhenUsed="1"/>
+    <w:lsdException w:name="Table Grid 7" w:semiHidden="1" w:unhideWhenUsed="1"/>
+    <w:lsdException w:name="Table Grid 8" w:semiHidden="1" w:unhideWhenUsed="1"/>
+    <w:lsdException w:name="Table List 1" w:semiHidden="1" w:unhideWhenUsed="1"/>
+    <w:lsdException w:name="Table List 2" w:semiHidden="1" w:unhideWhenUsed="1"/>
+    <w:lsdException w:name="Table List 3" w:semiHidden="1" w:unhideWhenUsed="1"/>
+    <w:lsdException w:name="Table List 4" w:semiHidden="1" w:unhideWhenUsed="1"/>
+    <w:lsdException w:name="Table List 5" w:semiHidden="1" w:unhideWhenUsed="1"/>
+    <w:lsdException w:name="Table List 6" w:semiHidden="1" w:unhideWhenUsed="1"/>
+    <w:lsdException w:name="Table List 7" w:semiHidden="1" w:unhideWhenUsed="1"/>
+    <w:lsdException w:name="Table List 8" w:semiHidden="1" w:unhideWhenUsed="1"/>
+    <w:lsdException w:name="Table 3D effects 1" w:semiHidden="1" w:unhideWhenUsed="1"/>
+    <w:lsdException w:name="Table 3D effects 2" w:semiHidden="1" w:unhideWhenUsed="1"/>
+    <w:lsdException w:name="Table 3D effects 3" w:semiHidden="1" w:unhideWhenUsed="1"/>
+    <w:lsdException w:name="Table Contemporary" w:semiHidden="1" w:unhideWhenUsed="1"/>
+    <w:lsdException w:name="Table Elegant" w:semiHidden="1" w:unhideWhenUsed="1"/>
+    <w:lsdException w:name="Table Professional" w:semiHidden="1" w:unhideWhenUsed="1"/>
+    <w:lsdException w:name="Table Subtle 1" w:semiHidden="1" w:unhideWhenUsed="1"/>
+    <w:lsdException w:name="Table Subtle 2" w:semiHidden="1" w:unhideWhenUsed="1"/>
+    <w:lsdException w:name="Table Web 1" w:semiHidden="1" w:unhideWhenUsed="1"/>
+    <w:lsdException w:name="Table Web 2" w:semiHidden="1" w:unhideWhenUsed="1"/>
+    <w:lsdException w:name="Table Web 3" w:semiHidden="1" w:unhideWhenUsed="1"/>
+    <w:lsdException w:name="Balloon Text" w:semiHidden="1" w:unhideWhenUsed="1"/>
+    <w:lsdException w:name="Table Grid" w:semiHidden="1" w:uiPriority="59" w:unhideWhenUsed="1"/>
+    <w:lsdException w:name="Table Theme" w:semiHidden="1" w:unhideWhenUsed="1"/>
+    <w:lsdException w:name="Placeholder Text" w:semiHidden="1"/>
+    <w:lsdException w:name="No Spacing" w:uiPriority="1" w:qFormat="1"/>
+    <w:lsdException w:name="Light Shading" w:uiPriority="60"/>
+    <w:lsdException w:name="Light List" w:uiPriority="61"/>
+    <w:lsdException w:name="Light Grid" w:uiPriority="62"/>
+    <w:lsdException w:name="Medium Shading 1" w:uiPriority="63"/>
+    <w:lsdException w:name="Medium Shading 2" w:uiPriority="64"/>
+    <w:lsdException w:name="Medium List 1" w:uiPriority="65"/>
+    <w:lsdException w:name="Medium List 2" w:uiPriority="66"/>
+    <w:lsdException w:name="Medium Grid 1" w:uiPriority="67"/>
+    <w:lsdException w:name="Medium Grid 2" w:uiPriority="68"/>
+    <w:lsdException w:name="Medium Grid 3" w:uiPriority="69"/>
+    <w:lsdException w:name="Dark List" w:uiPriority="70"/>
+    <w:lsdException w:name="Colorful Shading" w:uiPriority="71"/>
+    <w:lsdException w:name="Colorful List" w:uiPriority="72"/>
+    <w:lsdException w:name="Colorful Grid" w:uiPriority="73"/>
+    <w:lsdException w:name="Light Shading Accent 1" w:uiPriority="60"/>
+    <w:lsdException w:name="Light List Accent 1" w:uiPriority="61"/>
+    <w:lsdException w:name="Light Grid Accent 1" w:uiPriority="62"/>
+    <w:lsdException w:name="Medium Shading 1 Accent 1" w:uiPriority="63"/>
+    <w:lsdException w:name="Medium Shading 2 Accent 1" w:uiPriority="64"/>
+    <w:lsdException w:name="Medium List 1 Accent 1" w:uiPriority="65"/>
+    <w:lsdException w:name="Revision" w:semiHidden="1"/>
+    <w:lsdException w:name="List Paragraph" w:uiPriority="34" w:qFormat="1"/>
+    <w:lsdException w:name="Quote" w:uiPriority="29" w:qFormat="1"/>
+    <w:lsdException w:name="Intense Quote" w:uiPriority="30" w:qFormat="1"/>
+    <w:lsdException w:name="Medium List 2 Accent 1" w:uiPriority="66"/>
+    <w:lsdException w:name="Medium Grid 1 Accent 1" w:uiPriority="67"/>
+    <w:lsdException w:name="Medium Grid 2 Accent 1" w:uiPriority="68"/>
+    <w:lsdException w:name="Medium Grid 3 Accent 1" w:uiPriority="69"/>
+    <w:lsdException w:name="Dark List Accent 1" w:uiPriority="70"/>
+    <w:lsdException w:name="Colorful Shading Accent 1" w:uiPriority="71"/>
+    <w:lsdException w:name="Colorful List Accent 1" w:uiPriority="72"/>
+    <w:lsdException w:name="Colorful Grid Accent 1" w:uiPriority="73"/>
+    <w:lsdException w:name="Light Shading Accent 2" w:uiPriority="60"/>
+    <w:lsdException w:name="Light List Accent 2" w:uiPriority="61"/>
+    <w:lsdException w:name="Light Grid Accent 2" w:uiPriority="62"/>
+    <w:lsdException w:name="Medium Shading 1 Accent 2" w:uiPriority="63"/>
+    <w:lsdException w:name="Medium Shading 2 Accent 2" w:uiPriority="64"/>
+    <w:lsdException w:name="Medium List 1 Accent 2" w:uiPriority="65"/>
+    <w:lsdException w:name="Medium List 2 Accent 2" w:uiPriority="66"/>
+    <w:lsdException w:name="Medium Grid 1 Accent 2" w:uiPriority="67"/>
+    <w:lsdException w:name="Medium Grid 2 Accent 2" w:uiPriority="68"/>
+    <w:lsdException w:name="Medium Grid 3 Accent 2" w:uiPriority="69"/>
+    <w:lsdException w:name="Dark List Accent 2" w:uiPriority="70"/>
+    <w:lsdException w:name="Colorful Shading Accent 2" w:uiPriority="71"/>
+    <w:lsdException w:name="Colorful List Accent 2" w:uiPriority="72"/>
+    <w:lsdException w:name="Colorful Grid Accent 2" w:uiPriority="73"/>
+    <w:lsdException w:name="Light Shading Accent 3" w:uiPriority="60"/>
+    <w:lsdException w:name="Light List Accent 3" w:uiPriority="61"/>
+    <w:lsdException w:name="Light Grid Accent 3" w:uiPriority="62"/>
+    <w:lsdException w:name="Medium Shading 1 Accent 3" w:uiPriority="63"/>
+    <w:lsdException w:name="Medium Shading 2 Accent 3" w:uiPriority="64"/>
+    <w:lsdException w:name="Medium List 1 Accent 3" w:uiPriority="65"/>
+    <w:lsdException w:name="Medium List 2 Accent 3" w:uiPriority="66"/>
+    <w:lsdException w:name="Medium Grid 1 Accent 3" w:uiPriority="67"/>
+    <w:lsdException w:name="Medium Grid 2 Accent 3" w:uiPriority="68"/>
+    <w:lsdException w:name="Medium Grid 3 Accent 3" w:uiPriority="69"/>
+    <w:lsdException w:name="Dark List Accent 3" w:uiPriority="70"/>
+    <w:lsdException w:name="Colorful Shading Accent 3" w:uiPriority="71"/>
+    <w:lsdException w:name="Colorful List Accent 3" w:uiPriority="72"/>
+    <w:lsdException w:name="Colorful Grid Accent 3" w:uiPriority="73"/>
+    <w:lsdException w:name="Light Shading Accent 4" w:uiPriority="60"/>
+    <w:lsdException w:name="Light List Accent 4" w:uiPriority="61"/>
+    <w:lsdException w:name="Light Grid Accent 4" w:uiPriority="62"/>
+    <w:lsdException w:name="Medium Shading 1 Accent 4" w:uiPriority="63"/>
+    <w:lsdException w:name="Medium Shading 2 Accent 4" w:uiPriority="64"/>
+    <w:lsdException w:name="Medium List 1 Accent 4" w:uiPriority="65"/>
+    <w:lsdException w:name="Medium List 2 Accent 4" w:uiPriority="66"/>
+    <w:lsdException w:name="Medium Grid 1 Accent 4" w:uiPriority="67"/>
+    <w:lsdException w:name="Medium Grid 2 Accent 4" w:uiPriority="68"/>
+    <w:lsdException w:name="Medium Grid 3 Accent 4" w:uiPriority="69"/>
+    <w:lsdException w:name="Dark List Accent 4" w:uiPriority="70"/>
+    <w:lsdException w:name="Colorful Shading Accent 4" w:uiPriority="71"/>
+    <w:lsdException w:name="Colorful List Accent 4" w:uiPriority="72"/>
+    <w:lsdException w:name="Colorful Grid Accent 4" w:uiPriority="73"/>
+    <w:lsdException w:name="Light Shading Accent 5" w:uiPriority="60"/>
+    <w:lsdException w:name="Light List Accent 5" w:uiPriority="61"/>
+    <w:lsdException w:name="Light Grid Accent 5" w:uiPriority="62"/>
+    <w:lsdException w:name="Medium Shading 1 Accent 5" w:uiPriority="63"/>
+    <w:lsdException w:name="Medium Shading 2 Accent 5" w:uiPriority="64"/>
+    <w:lsdException w:name="Medium List 1 Accent 5" w:uiPriority="65"/>
+    <w:lsdException w:name="Medium List 2 Accent 5" w:uiPriority="66"/>
+    <w:lsdException w:name="Medium Grid 1 Accent 5" w:uiPriority="67"/>
+    <w:lsdException w:name="Medium Grid 2 Accent 5" w:uiPriority="68"/>
+    <w:lsdException w:name="Medium Grid 3 Accent 5" w:uiPriority="69"/>
+    <w:lsdException w:name="Dark List Accent 5" w:uiPriority="70"/>
+    <w:lsdException w:name="Colorful Shading Accent 5" w:uiPriority="71"/>
+    <w:lsdException w:name="Colorful List Accent 5" w:uiPriority="72"/>
+    <w:lsdException w:name="Colorful Grid Accent 5" w:uiPriority="73"/>
+    <w:lsdException w:name="Light Shading Accent 6" w:uiPriority="60"/>
+    <w:lsdException w:name="Light List Accent 6" w:uiPriority="61"/>
+    <w:lsdException w:name="Light Grid Accent 6" w:uiPriority="62"/>
+    <w:lsdException w:name="Medium Shading 1 Accent 6" w:uiPriority="63"/>
+    <w:lsdException w:name="Medium Shading 2 Accent 6" w:uiPriority="64"/>
+    <w:lsdException w:name="Medium List 1 Accent 6" w:uiPriority="65"/>
+    <w:lsdException w:name="Medium List 2 Accent 6" w:uiPriority="66"/>
+    <w:lsdException w:name="Medium Grid 1 Accent 6" w:uiPriority="67"/>
+    <w:lsdException w:name="Medium Grid 2 Accent 6" w:uiPriority="68"/>
+    <w:lsdException w:name="Medium Grid 3 Accent 6" w:uiPriority="69"/>
+    <w:lsdException w:name="Dark List Accent 6" w:uiPriority="70"/>
+    <w:lsdException w:name="Colorful Shading Accent 6" w:uiPriority="71"/>
+    <w:lsdException w:name="Colorful List Accent 6" w:uiPriority="72"/>
+    <w:lsdException w:name="Colorful Grid Accent 6" w:uiPriority="73"/>
+    <w:lsdException w:name="Subtle Emphasis" w:uiPriority="19" w:qFormat="1"/>
+    <w:lsdException w:name="Intense Emphasis" w:uiPriority="21" w:qFormat="1"/>
+    <w:lsdException w:name="Subtle Reference" w:uiPriority="31" w:qFormat="1"/>
+    <w:lsdException w:name="Intense Reference" w:uiPriority="32" w:qFormat="1"/>
+    <w:lsdException w:name="Book Title" w:uiPriority="33" w:qFormat="1"/>
+    <w:lsdException w:name="Bibliography" w:semiHidden="1" w:uiPriority="37" w:unhideWhenUsed="1"/>
+    <w:lsdException w:name="TOC Heading" w:semiHidden="1" w:uiPriority="39" w:unhideWhenUsed="1" w:qFormat="1"/>
+    <w:lsdException w:name="Plain Table 1" w:uiPriority="41"/>
+    <w:lsdException w:name="Plain Table 2" w:uiPriority="42"/>
+    <w:lsdException w:name="Plain Table 3" w:uiPriority="43"/>
+    <w:lsdException w:name="Plain Table 4" w:uiPriority="44"/>
+    <w:lsdException w:name="Plain Table 5" w:uiPriority="45"/>
+    <w:lsdException w:name="Grid Table Light" w:uiPriority="40"/>
+    <w:lsdException w:name="Grid Table 1 Light" w:uiPriority="46"/>
+    <w:lsdException w:name="Grid Table 2" w:uiPriority="47"/>
+    <w:lsdException w:name="Grid Table 3" w:uiPriority="48"/>
+    <w:lsdException w:name="Grid Table 4" w:uiPriority="49"/>
+    <w:lsdException w:name="Grid Table 5 Dark" w:uiPriority="50"/>
+    <w:lsdException w:name="Grid Table 6 Colorful" w:uiPriority="51"/>
+    <w:lsdException w:name="Grid Table 7 Colorful" w:uiPriority="52"/>
+    <w:lsdException w:name="Grid Table 1 Light Accent 1" w:uiPriority="46"/>
+    <w:lsdException w:name="Grid Table 2 Accent 1" w:uiPriority="47"/>
+    <w:lsdException w:name="Grid Table 3 Accent 1" w:uiPriority="48"/>
+    <w:lsdException w:name="Grid Table 4 Accent 1" w:uiPriority="49"/>
+    <w:lsdException w:name="Grid Table 5 Dark Accent 1" w:uiPriority="50"/>
+    <w:lsdException w:name="Grid Table 6 Colorful Accent 1" w:uiPriority="51"/>
+    <w:lsdException w:name="Grid Table 7 Colorful Accent 1" w:uiPriority="52"/>
+    <w:lsdException w:name="Grid Table 1 Light Accent 2" w:uiPriority="46"/>
+    <w:lsdException w:name="Grid Table 2 Accent 2" w:uiPriority="47"/>
+    <w:lsdException w:name="Grid Table 3 Accent 2" w:uiPriority="48"/>
+    <w:lsdException w:name="Grid Table 4 Accent 2" w:uiPriority="49"/>
+    <w:lsdException w:name="Grid Table 5 Dark Accent 2" w:uiPriority="50"/>
+    <w:lsdException w:name="Grid Table 6 Colorful Accent 2" w:uiPriority="51"/>
+    <w:lsdException w:name="Grid Table 7 Colorful Accent 2" w:uiPriority="52"/>
+    <w:lsdException w:name="Grid Table 1 Light Accent 3" w:uiPriority="46"/>
+    <w:lsdException w:name="Grid Table 2 Accent 3" w:uiPriority="47"/>
+    <w:lsdException w:name="Grid Table 3 Accent 3" w:uiPriority="48"/>
+    <w:lsdException w:name="Grid Table 4 Accent 3" w:uiPriority="49"/>
+    <w:lsdException w:name="Grid Table 5 Dark Accent 3" w:uiPriority="50"/>
+    <w:lsdException w:name="Grid Table 6 Colorful Accent 3" w:uiPriority="51"/>
+    <w:lsdException w:name="Grid Table 7 Colorful Accent 3" w:uiPriority="52"/>
+    <w:lsdException w:name="Grid Table 1 Light Accent 4" w:uiPriority="46"/>
+    <w:lsdException w:name="Grid Table 2 Accent 4" w:uiPriority="47"/>
+    <w:lsdException w:name="Grid Table 3 Accent 4" w:uiPriority="48"/>
+    <w:lsdException w:name="Grid Table 4 Accent 4" w:uiPriority="49"/>
+    <w:lsdException w:name="Grid Table 5 Dark Accent 4" w:uiPriority="50"/>
+    <w:lsdException w:name="Grid Table 6 Colorful Accent 4" w:uiPriority="51"/>
+    <w:lsdException w:name="Grid Table 7 Colorful Accent 4" w:uiPriority="52"/>
+    <w:lsdException w:name="Grid Table 1 Light Accent 5" w:uiPriority="46"/>
+    <w:lsdException w:name="Grid Table 2 Accent 5" w:uiPriority="47"/>
+    <w:lsdException w:name="Grid Table 3 Accent 5" w:uiPriority="48"/>
+    <w:lsdException w:name="Grid Table 4 Accent 5" w:uiPriority="49"/>
+    <w:lsdException w:name="Grid Table 5 Dark Accent 5" w:uiPriority="50"/>
+    <w:lsdException w:name="Grid Table 6 Colorful Accent 5" w:uiPriority="51"/>
+    <w:lsdException w:name="Grid Table 7 Colorful Accent 5" w:uiPriority="52"/>
+    <w:lsdException w:name="Grid Table 1 Light Accent 6" w:uiPriority="46"/>
+    <w:lsdException w:name="Grid Table 2 Accent 6" w:uiPriority="47"/>
+    <w:lsdException w:name="Grid Table 3 Accent 6" w:uiPriority="48"/>
+    <w:lsdException w:name="Grid Table 4 Accent 6" w:uiPriority="49"/>
+    <w:lsdException w:name="Grid Table 5 Dark Accent 6" w:uiPriority="50"/>
+    <w:lsdException w:name="Grid Table 6 Colorful Accent 6" w:uiPriority="51"/>
+    <w:lsdException w:name="Grid Table 7 Colorful Accent 6" w:uiPriority="52"/>
+    <w:lsdException w:name="List Table 1 Light" w:uiPriority="46"/>
+    <w:lsdException w:name="List Table 2" w:uiPriority="47"/>
+    <w:lsdException w:name="List Table 3" w:uiPriority="48"/>
+    <w:lsdException w:name="List Table 4" w:uiPriority="49"/>
+    <w:lsdException w:name="List Table 5 Dark" w:uiPriority="50"/>
+    <w:lsdException w:name="List Table 6 Colorful" w:uiPriority="51"/>
+    <w:lsdException w:name="List Table 7 Colorful" w:uiPriority="52"/>
+    <w:lsdException w:name="List Table 1 Light Accent 1" w:uiPriority="46"/>
+    <w:lsdException w:name="List Table 2 Accent 1" w:uiPriority="47"/>
+    <w:lsdException w:name="List Table 3 Accent 1" w:uiPriority="48"/>
+    <w:lsdException w:name="List Table 4 Accent 1" w:uiPriority="49"/>
+    <w:lsdException w:name="List Table 5 Dark Accent 1" w:uiPriority="50"/>
+    <w:lsdException w:name="List Table 6 Colorful Accent 1" w:uiPriority="51"/>
+    <w:lsdException w:name="List Table 7 Colorful Accent 1" w:uiPriority="52"/>
+    <w:lsdException w:name="List Table 1 Light Accent 2" w:uiPriority="46"/>
+    <w:lsdException w:name="List Table 2 Accent 2" w:uiPriority="47"/>
+    <w:lsdException w:name="List Table 3 Accent 2" w:uiPriority="48"/>
+    <w:lsdException w:name="List Table 4 Accent 2" w:uiPriority="49"/>
+    <w:lsdException w:name="List Table 5 Dark Accent 2" w:uiPriority="50"/>
+    <w:lsdException w:name="List Table 6 Colorful Accent 2" w:uiPriority="51"/>
+    <w:lsdException w:name="List Table 7 Colorful Accent 2" w:uiPriority="52"/>
+    <w:lsdException w:name="List Table 1 Light Accent 3" w:uiPriority="46"/>
+    <w:lsdException w:name="List Table 2 Accent 3" w:uiPriority="47"/>
+    <w:lsdException w:name="List Table 3 Accent 3" w:uiPriority="48"/>
+    <w:lsdException w:name="List Table 4 Accent 3" w:uiPriority="49"/>
+    <w:lsdException w:name="List Table 5 Dark Accent 3" w:uiPriority="50"/>
+    <w:lsdException w:name="List Table 6 Colorful Accent 3" w:uiPriority="51"/>
+    <w:lsdException w:name="List Table 7 Colorful Accent 3" w:uiPriority="52"/>
+    <w:lsdException w:name="List Table 1 Light Accent 4" w:uiPriority="46"/>
+    <w:lsdException w:name="List Table 2 Accent 4" w:uiPriority="47"/>
+    <w:lsdException w:name="List Table 3 Accent 4" w:uiPriority="48"/>
+    <w:lsdException w:name="List Table 4 Accent 4" w:uiPriority="49"/>
+    <w:lsdException w:name="List Table 5 Dark Accent 4" w:uiPriority="50"/>
+    <w:lsdException w:name="List Table 6 Colorful Accent 4" w:uiPriority="51"/>
+    <w:lsdException w:name="List Table 7 Colorful Accent 4" w:uiPriority="52"/>
+    <w:lsdException w:name="List Table 1 Light Accent 5" w:uiPriority="46"/>
+    <w:lsdException w:name="List Table 2 Accent 5" w:uiPriority="47"/>
+    <w:lsdException w:name="List Table 3 Accent 5" w:uiPriority="48"/>
+    <w:lsdException w:name="List Table 4 Accent 5" w:uiPriority="49"/>
+    <w:lsdException w:name="List Table 5 Dark Accent 5" w:uiPriority="50"/>
+    <w:lsdException w:name="List Table 6 Colorful Accent 5" w:uiPriority="51"/>
+    <w:lsdException w:name="List Table 7 Colorful Accent 5" w:uiPriority="52"/>
+    <w:lsdException w:name="List Table 1 Light Accent 6" w:uiPriority="46"/>
+    <w:lsdException w:name="List Table 2 Accent 6" w:uiPriority="47"/>
+    <w:lsdException w:name="List Table 3 Accent 6" w:uiPriority="48"/>
+    <w:lsdException w:name="List Table 4 Accent 6" w:uiPriority="49"/>
+    <w:lsdException w:name="List Table 5 Dark Accent 6" w:uiPriority="50"/>
+    <w:lsdException w:name="List Table 6 Colorful Accent 6" w:uiPriority="51"/>
+    <w:lsdException w:name="List Table 7 Colorful Accent 6" w:uiPriority="52"/>
+    <w:lsdException w:name="Mention" w:semiHidden="1" w:unhideWhenUsed="1"/>
+    <w:lsdException w:name="Smart Hyperlink" w:semiHidden="1" w:unhideWhenUsed="1"/>
+    <w:lsdException w:name="Hashtag" w:semiHidden="1" w:unhideWhenUsed="1"/>
+    <w:lsdException w:name="Unresolved Mention" w:semiHidden="1" w:unhideWhenUsed="1"/>
+    <w:lsdException w:name="Smart Link" w:semiHidden="1" w:unhideWhenUsed="1"/>
   </w:latentStyles>
   <w:style w:type="paragraph" w:default="1" w:styleId="Normal">
     <w:name w:val="Normal"/>
@@ -3205,7 +3407,6 @@
       <w:spacing w:after="0" w:line="240" w:lineRule="auto"/>
     </w:pPr>
     <w:tblPr>
-      <w:tblInd w:w="0" w:type="dxa"/>
       <w:tblBorders>
         <w:top w:val="single" w:sz="4" w:space="0" w:color="auto"/>
         <w:left w:val="single" w:sz="4" w:space="0" w:color="auto"/>
@@ -3214,12 +3415,6 @@
         <w:insideH w:val="single" w:sz="4" w:space="0" w:color="auto"/>
         <w:insideV w:val="single" w:sz="4" w:space="0" w:color="auto"/>
       </w:tblBorders>
-      <w:tblCellMar>
-        <w:top w:w="0" w:type="dxa"/>
-        <w:left w:w="108" w:type="dxa"/>
-        <w:bottom w:w="0" w:type="dxa"/>
-        <w:right w:w="108" w:type="dxa"/>
-      </w:tblCellMar>
     </w:tblPr>
   </w:style>
   <w:style w:type="character" w:customStyle="1" w:styleId="Heading2Char">
@@ -3441,1156 +3636,6 @@
     </w:pPr>
   </w:style>
 </w:styles>
-</file>
-
-<file path=word/stylesWithEffects.xml><?xml version="1.0" encoding="utf-8"?>
-<w:styles xmlns:wpc="http://schemas.microsoft.com/office/word/2010/wordprocessingCanvas" xmlns:mc="http://schemas.openxmlformats.org/markup-compatibility/2006" xmlns:o="urn:schemas-microsoft-com:office:office" xmlns:r="http://schemas.openxmlformats.org/officeDocument/2006/relationships" xmlns:m="http://schemas.openxmlformats.org/officeDocument/2006/math" xmlns:v="urn:schemas-microsoft-com:vml" xmlns:wp14="http://schemas.microsoft.com/office/word/2010/wordprocessingDrawing" xmlns:wp="http://schemas.openxmlformats.org/drawingml/2006/wordprocessingDrawing" xmlns:w10="urn:schemas-microsoft-com:office:word" xmlns:w="http://schemas.openxmlformats.org/wordprocessingml/2006/main" xmlns:w14="http://schemas.microsoft.com/office/word/2010/wordml" xmlns:wpg="http://schemas.microsoft.com/office/word/2010/wordprocessingGroup" xmlns:wpi="http://schemas.microsoft.com/office/word/2010/wordprocessingInk" xmlns:wne="http://schemas.microsoft.com/office/word/2006/wordml" xmlns:wps="http://schemas.microsoft.com/office/word/2010/wordprocessingShape" mc:Ignorable="w14 wp14">
-  <w:docDefaults>
-    <w:rPrDefault>
-      <w:rPr>
-        <w:rFonts w:asciiTheme="minorHAnsi" w:eastAsiaTheme="minorEastAsia" w:hAnsiTheme="minorHAnsi" w:cstheme="minorBidi"/>
-        <w:sz w:val="22"/>
-        <w:szCs w:val="22"/>
-        <w:lang w:val="en-US" w:eastAsia="ja-JP" w:bidi="ar-SA"/>
-      </w:rPr>
-    </w:rPrDefault>
-    <w:pPrDefault>
-      <w:pPr>
-        <w:spacing w:after="200" w:line="276" w:lineRule="auto"/>
-      </w:pPr>
-    </w:pPrDefault>
-  </w:docDefaults>
-  <w:latentStyles w:defLockedState="0" w:defUIPriority="99" w:defSemiHidden="1" w:defUnhideWhenUsed="1" w:defQFormat="0" w:count="267">
-    <w:lsdException w:name="Normal" w:semiHidden="0" w:uiPriority="0" w:unhideWhenUsed="0" w:qFormat="1"/>
-    <w:lsdException w:name="heading 1" w:semiHidden="0" w:uiPriority="9" w:unhideWhenUsed="0" w:qFormat="1"/>
-    <w:lsdException w:name="heading 2" w:uiPriority="9" w:qFormat="1"/>
-    <w:lsdException w:name="heading 3" w:uiPriority="9" w:qFormat="1"/>
-    <w:lsdException w:name="heading 4" w:uiPriority="9" w:qFormat="1"/>
-    <w:lsdException w:name="heading 5" w:uiPriority="9" w:qFormat="1"/>
-    <w:lsdException w:name="heading 6" w:uiPriority="9" w:qFormat="1"/>
-    <w:lsdException w:name="heading 7" w:uiPriority="9" w:qFormat="1"/>
-    <w:lsdException w:name="heading 8" w:uiPriority="9" w:qFormat="1"/>
-    <w:lsdException w:name="heading 9" w:uiPriority="9" w:qFormat="1"/>
-    <w:lsdException w:name="toc 1" w:uiPriority="39"/>
-    <w:lsdException w:name="toc 2" w:uiPriority="39"/>
-    <w:lsdException w:name="toc 3" w:uiPriority="39"/>
-    <w:lsdException w:name="toc 4" w:uiPriority="39"/>
-    <w:lsdException w:name="toc 5" w:uiPriority="39"/>
-    <w:lsdException w:name="toc 6" w:uiPriority="39"/>
-    <w:lsdException w:name="toc 7" w:uiPriority="39"/>
-    <w:lsdException w:name="toc 8" w:uiPriority="39"/>
-    <w:lsdException w:name="toc 9" w:uiPriority="39"/>
-    <w:lsdException w:name="caption" w:uiPriority="35" w:qFormat="1"/>
-    <w:lsdException w:name="Title" w:semiHidden="0" w:uiPriority="10" w:unhideWhenUsed="0" w:qFormat="1"/>
-    <w:lsdException w:name="Default Paragraph Font" w:uiPriority="1"/>
-    <w:lsdException w:name="Subtitle" w:semiHidden="0" w:uiPriority="11" w:unhideWhenUsed="0" w:qFormat="1"/>
-    <w:lsdException w:name="Strong" w:semiHidden="0" w:uiPriority="22" w:unhideWhenUsed="0" w:qFormat="1"/>
-    <w:lsdException w:name="Emphasis" w:semiHidden="0" w:uiPriority="20" w:unhideWhenUsed="0" w:qFormat="1"/>
-    <w:lsdException w:name="Table Grid" w:semiHidden="0" w:uiPriority="59" w:unhideWhenUsed="0"/>
-    <w:lsdException w:name="Placeholder Text" w:unhideWhenUsed="0"/>
-    <w:lsdException w:name="No Spacing" w:semiHidden="0" w:uiPriority="1" w:unhideWhenUsed="0" w:qFormat="1"/>
-    <w:lsdException w:name="Light Shading" w:semiHidden="0" w:uiPriority="60" w:unhideWhenUsed="0"/>
-    <w:lsdException w:name="Light List" w:semiHidden="0" w:uiPriority="61" w:unhideWhenUsed="0"/>
-    <w:lsdException w:name="Light Grid" w:semiHidden="0" w:uiPriority="62" w:unhideWhenUsed="0"/>
-    <w:lsdException w:name="Medium Shading 1" w:semiHidden="0" w:uiPriority="63" w:unhideWhenUsed="0"/>
-    <w:lsdException w:name="Medium Shading 2" w:semiHidden="0" w:uiPriority="64" w:unhideWhenUsed="0"/>
-    <w:lsdException w:name="Medium List 1" w:semiHidden="0" w:uiPriority="65" w:unhideWhenUsed="0"/>
-    <w:lsdException w:name="Medium List 2" w:semiHidden="0" w:uiPriority="66" w:unhideWhenUsed="0"/>
-    <w:lsdException w:name="Medium Grid 1" w:semiHidden="0" w:uiPriority="67" w:unhideWhenUsed="0"/>
-    <w:lsdException w:name="Medium Grid 2" w:semiHidden="0" w:uiPriority="68" w:unhideWhenUsed="0"/>
-    <w:lsdException w:name="Medium Grid 3" w:semiHidden="0" w:uiPriority="69" w:unhideWhenUsed="0"/>
-    <w:lsdException w:name="Dark List" w:semiHidden="0" w:uiPriority="70" w:unhideWhenUsed="0"/>
-    <w:lsdException w:name="Colorful Shading" w:semiHidden="0" w:uiPriority="71" w:unhideWhenUsed="0"/>
-    <w:lsdException w:name="Colorful List" w:semiHidden="0" w:uiPriority="72" w:unhideWhenUsed="0"/>
-    <w:lsdException w:name="Colorful Grid" w:semiHidden="0" w:uiPriority="73" w:unhideWhenUsed="0"/>
-    <w:lsdException w:name="Light Shading Accent 1" w:semiHidden="0" w:uiPriority="60" w:unhideWhenUsed="0"/>
-    <w:lsdException w:name="Light List Accent 1" w:semiHidden="0" w:uiPriority="61" w:unhideWhenUsed="0"/>
-    <w:lsdException w:name="Light Grid Accent 1" w:semiHidden="0" w:uiPriority="62" w:unhideWhenUsed="0"/>
-    <w:lsdException w:name="Medium Shading 1 Accent 1" w:semiHidden="0" w:uiPriority="63" w:unhideWhenUsed="0"/>
-    <w:lsdException w:name="Medium Shading 2 Accent 1" w:semiHidden="0" w:uiPriority="64" w:unhideWhenUsed="0"/>
-    <w:lsdException w:name="Medium List 1 Accent 1" w:semiHidden="0" w:uiPriority="65" w:unhideWhenUsed="0"/>
-    <w:lsdException w:name="Revision" w:unhideWhenUsed="0"/>
-    <w:lsdException w:name="List Paragraph" w:semiHidden="0" w:uiPriority="34" w:unhideWhenUsed="0" w:qFormat="1"/>
-    <w:lsdException w:name="Quote" w:semiHidden="0" w:uiPriority="29" w:unhideWhenUsed="0" w:qFormat="1"/>
-    <w:lsdException w:name="Intense Quote" w:semiHidden="0" w:uiPriority="30" w:unhideWhenUsed="0" w:qFormat="1"/>
-    <w:lsdException w:name="Medium List 2 Accent 1" w:semiHidden="0" w:uiPriority="66" w:unhideWhenUsed="0"/>
-    <w:lsdException w:name="Medium Grid 1 Accent 1" w:semiHidden="0" w:uiPriority="67" w:unhideWhenUsed="0"/>
-    <w:lsdException w:name="Medium Grid 2 Accent 1" w:semiHidden="0" w:uiPriority="68" w:unhideWhenUsed="0"/>
-    <w:lsdException w:name="Medium Grid 3 Accent 1" w:semiHidden="0" w:uiPriority="69" w:unhideWhenUsed="0"/>
-    <w:lsdException w:name="Dark List Accent 1" w:semiHidden="0" w:uiPriority="70" w:unhideWhenUsed="0"/>
-    <w:lsdException w:name="Colorful Shading Accent 1" w:semiHidden="0" w:uiPriority="71" w:unhideWhenUsed="0"/>
-    <w:lsdException w:name="Colorful List Accent 1" w:semiHidden="0" w:uiPriority="72" w:unhideWhenUsed="0"/>
-    <w:lsdException w:name="Colorful Grid Accent 1" w:semiHidden="0" w:uiPriority="73" w:unhideWhenUsed="0"/>
-    <w:lsdException w:name="Light Shading Accent 2" w:semiHidden="0" w:uiPriority="60" w:unhideWhenUsed="0"/>
-    <w:lsdException w:name="Light List Accent 2" w:semiHidden="0" w:uiPriority="61" w:unhideWhenUsed="0"/>
-    <w:lsdException w:name="Light Grid Accent 2" w:semiHidden="0" w:uiPriority="62" w:unhideWhenUsed="0"/>
-    <w:lsdException w:name="Medium Shading 1 Accent 2" w:semiHidden="0" w:uiPriority="63" w:unhideWhenUsed="0"/>
-    <w:lsdException w:name="Medium Shading 2 Accent 2" w:semiHidden="0" w:uiPriority="64" w:unhideWhenUsed="0"/>
-    <w:lsdException w:name="Medium List 1 Accent 2" w:semiHidden="0" w:uiPriority="65" w:unhideWhenUsed="0"/>
-    <w:lsdException w:name="Medium List 2 Accent 2" w:semiHidden="0" w:uiPriority="66" w:unhideWhenUsed="0"/>
-    <w:lsdException w:name="Medium Grid 1 Accent 2" w:semiHidden="0" w:uiPriority="67" w:unhideWhenUsed="0"/>
-    <w:lsdException w:name="Medium Grid 2 Accent 2" w:semiHidden="0" w:uiPriority="68" w:unhideWhenUsed="0"/>
-    <w:lsdException w:name="Medium Grid 3 Accent 2" w:semiHidden="0" w:uiPriority="69" w:unhideWhenUsed="0"/>
-    <w:lsdException w:name="Dark List Accent 2" w:semiHidden="0" w:uiPriority="70" w:unhideWhenUsed="0"/>
-    <w:lsdException w:name="Colorful Shading Accent 2" w:semiHidden="0" w:uiPriority="71" w:unhideWhenUsed="0"/>
-    <w:lsdException w:name="Colorful List Accent 2" w:semiHidden="0" w:uiPriority="72" w:unhideWhenUsed="0"/>
-    <w:lsdException w:name="Colorful Grid Accent 2" w:semiHidden="0" w:uiPriority="73" w:unhideWhenUsed="0"/>
-    <w:lsdException w:name="Light Shading Accent 3" w:semiHidden="0" w:uiPriority="60" w:unhideWhenUsed="0"/>
-    <w:lsdException w:name="Light List Accent 3" w:semiHidden="0" w:uiPriority="61" w:unhideWhenUsed="0"/>
-    <w:lsdException w:name="Light Grid Accent 3" w:semiHidden="0" w:uiPriority="62" w:unhideWhenUsed="0"/>
-    <w:lsdException w:name="Medium Shading 1 Accent 3" w:semiHidden="0" w:uiPriority="63" w:unhideWhenUsed="0"/>
-    <w:lsdException w:name="Medium Shading 2 Accent 3" w:semiHidden="0" w:uiPriority="64" w:unhideWhenUsed="0"/>
-    <w:lsdException w:name="Medium List 1 Accent 3" w:semiHidden="0" w:uiPriority="65" w:unhideWhenUsed="0"/>
-    <w:lsdException w:name="Medium List 2 Accent 3" w:semiHidden="0" w:uiPriority="66" w:unhideWhenUsed="0"/>
-    <w:lsdException w:name="Medium Grid 1 Accent 3" w:semiHidden="0" w:uiPriority="67" w:unhideWhenUsed="0"/>
-    <w:lsdException w:name="Medium Grid 2 Accent 3" w:semiHidden="0" w:uiPriority="68" w:unhideWhenUsed="0"/>
-    <w:lsdException w:name="Medium Grid 3 Accent 3" w:semiHidden="0" w:uiPriority="69" w:unhideWhenUsed="0"/>
-    <w:lsdException w:name="Dark List Accent 3" w:semiHidden="0" w:uiPriority="70" w:unhideWhenUsed="0"/>
-    <w:lsdException w:name="Colorful Shading Accent 3" w:semiHidden="0" w:uiPriority="71" w:unhideWhenUsed="0"/>
-    <w:lsdException w:name="Colorful List Accent 3" w:semiHidden="0" w:uiPriority="72" w:unhideWhenUsed="0"/>
-    <w:lsdException w:name="Colorful Grid Accent 3" w:semiHidden="0" w:uiPriority="73" w:unhideWhenUsed="0"/>
-    <w:lsdException w:name="Light Shading Accent 4" w:semiHidden="0" w:uiPriority="60" w:unhideWhenUsed="0"/>
-    <w:lsdException w:name="Light List Accent 4" w:semiHidden="0" w:uiPriority="61" w:unhideWhenUsed="0"/>
-    <w:lsdException w:name="Light Grid Accent 4" w:semiHidden="0" w:uiPriority="62" w:unhideWhenUsed="0"/>
-    <w:lsdException w:name="Medium Shading 1 Accent 4" w:semiHidden="0" w:uiPriority="63" w:unhideWhenUsed="0"/>
-    <w:lsdException w:name="Medium Shading 2 Accent 4" w:semiHidden="0" w:uiPriority="64" w:unhideWhenUsed="0"/>
-    <w:lsdException w:name="Medium List 1 Accent 4" w:semiHidden="0" w:uiPriority="65" w:unhideWhenUsed="0"/>
-    <w:lsdException w:name="Medium List 2 Accent 4" w:semiHidden="0" w:uiPriority="66" w:unhideWhenUsed="0"/>
-    <w:lsdException w:name="Medium Grid 1 Accent 4" w:semiHidden="0" w:uiPriority="67" w:unhideWhenUsed="0"/>
-    <w:lsdException w:name="Medium Grid 2 Accent 4" w:semiHidden="0" w:uiPriority="68" w:unhideWhenUsed="0"/>
-    <w:lsdException w:name="Medium Grid 3 Accent 4" w:semiHidden="0" w:uiPriority="69" w:unhideWhenUsed="0"/>
-    <w:lsdException w:name="Dark List Accent 4" w:semiHidden="0" w:uiPriority="70" w:unhideWhenUsed="0"/>
-    <w:lsdException w:name="Colorful Shading Accent 4" w:semiHidden="0" w:uiPriority="71" w:unhideWhenUsed="0"/>
-    <w:lsdException w:name="Colorful List Accent 4" w:semiHidden="0" w:uiPriority="72" w:unhideWhenUsed="0"/>
-    <w:lsdException w:name="Colorful Grid Accent 4" w:semiHidden="0" w:uiPriority="73" w:unhideWhenUsed="0"/>
-    <w:lsdException w:name="Light Shading Accent 5" w:semiHidden="0" w:uiPriority="60" w:unhideWhenUsed="0"/>
-    <w:lsdException w:name="Light List Accent 5" w:semiHidden="0" w:uiPriority="61" w:unhideWhenUsed="0"/>
-    <w:lsdException w:name="Light Grid Accent 5" w:semiHidden="0" w:uiPriority="62" w:unhideWhenUsed="0"/>
-    <w:lsdException w:name="Medium Shading 1 Accent 5" w:semiHidden="0" w:uiPriority="63" w:unhideWhenUsed="0"/>
-    <w:lsdException w:name="Medium Shading 2 Accent 5" w:semiHidden="0" w:uiPriority="64" w:unhideWhenUsed="0"/>
-    <w:lsdException w:name="Medium List 1 Accent 5" w:semiHidden="0" w:uiPriority="65" w:unhideWhenUsed="0"/>
-    <w:lsdException w:name="Medium List 2 Accent 5" w:semiHidden="0" w:uiPriority="66" w:unhideWhenUsed="0"/>
-    <w:lsdException w:name="Medium Grid 1 Accent 5" w:semiHidden="0" w:uiPriority="67" w:unhideWhenUsed="0"/>
-    <w:lsdException w:name="Medium Grid 2 Accent 5" w:semiHidden="0" w:uiPriority="68" w:unhideWhenUsed="0"/>
-    <w:lsdException w:name="Medium Grid 3 Accent 5" w:semiHidden="0" w:uiPriority="69" w:unhideWhenUsed="0"/>
-    <w:lsdException w:name="Dark List Accent 5" w:semiHidden="0" w:uiPriority="70" w:unhideWhenUsed="0"/>
-    <w:lsdException w:name="Colorful Shading Accent 5" w:semiHidden="0" w:uiPriority="71" w:unhideWhenUsed="0"/>
-    <w:lsdException w:name="Colorful List Accent 5" w:semiHidden="0" w:uiPriority="72" w:unhideWhenUsed="0"/>
-    <w:lsdException w:name="Colorful Grid Accent 5" w:semiHidden="0" w:uiPriority="73" w:unhideWhenUsed="0"/>
-    <w:lsdException w:name="Light Shading Accent 6" w:semiHidden="0" w:uiPriority="60" w:unhideWhenUsed="0"/>
-    <w:lsdException w:name="Light List Accent 6" w:semiHidden="0" w:uiPriority="61" w:unhideWhenUsed="0"/>
-    <w:lsdException w:name="Light Grid Accent 6" w:semiHidden="0" w:uiPriority="62" w:unhideWhenUsed="0"/>
-    <w:lsdException w:name="Medium Shading 1 Accent 6" w:semiHidden="0" w:uiPriority="63" w:unhideWhenUsed="0"/>
-    <w:lsdException w:name="Medium Shading 2 Accent 6" w:semiHidden="0" w:uiPriority="64" w:unhideWhenUsed="0"/>
-    <w:lsdException w:name="Medium List 1 Accent 6" w:semiHidden="0" w:uiPriority="65" w:unhideWhenUsed="0"/>
-    <w:lsdException w:name="Medium List 2 Accent 6" w:semiHidden="0" w:uiPriority="66" w:unhideWhenUsed="0"/>
-    <w:lsdException w:name="Medium Grid 1 Accent 6" w:semiHidden="0" w:uiPriority="67" w:unhideWhenUsed="0"/>
-    <w:lsdException w:name="Medium Grid 2 Accent 6" w:semiHidden="0" w:uiPriority="68" w:unhideWhenUsed="0"/>
-    <w:lsdException w:name="Medium Grid 3 Accent 6" w:semiHidden="0" w:uiPriority="69" w:unhideWhenUsed="0"/>
-    <w:lsdException w:name="Dark List Accent 6" w:semiHidden="0" w:uiPriority="70" w:unhideWhenUsed="0"/>
-    <w:lsdException w:name="Colorful Shading Accent 6" w:semiHidden="0" w:uiPriority="71" w:unhideWhenUsed="0"/>
-    <w:lsdException w:name="Colorful List Accent 6" w:semiHidden="0" w:uiPriority="72" w:unhideWhenUsed="0"/>
-    <w:lsdException w:name="Colorful Grid Accent 6" w:semiHidden="0" w:uiPriority="73" w:unhideWhenUsed="0"/>
-    <w:lsdException w:name="Subtle Emphasis" w:semiHidden="0" w:uiPriority="19" w:unhideWhenUsed="0" w:qFormat="1"/>
-    <w:lsdException w:name="Intense Emphasis" w:semiHidden="0" w:uiPriority="21" w:unhideWhenUsed="0" w:qFormat="1"/>
-    <w:lsdException w:name="Subtle Reference" w:semiHidden="0" w:uiPriority="31" w:unhideWhenUsed="0" w:qFormat="1"/>
-    <w:lsdException w:name="Intense Reference" w:semiHidden="0" w:uiPriority="32" w:unhideWhenUsed="0" w:qFormat="1"/>
-    <w:lsdException w:name="Book Title" w:semiHidden="0" w:uiPriority="33" w:unhideWhenUsed="0" w:qFormat="1"/>
-    <w:lsdException w:name="Bibliography" w:uiPriority="37"/>
-    <w:lsdException w:name="TOC Heading" w:uiPriority="39" w:qFormat="1"/>
-  </w:latentStyles>
-  <w:style w:type="paragraph" w:default="1" w:styleId="Normal">
-    <w:name w:val="Normal"/>
-    <w:qFormat/>
-  </w:style>
-  <w:style w:type="paragraph" w:styleId="Heading1">
-    <w:name w:val="heading 1"/>
-    <w:basedOn w:val="Normal"/>
-    <w:next w:val="Normal"/>
-    <w:link w:val="Heading1Char"/>
-    <w:uiPriority w:val="9"/>
-    <w:qFormat/>
-    <w:rsid w:val="00DB0A5F"/>
-    <w:pPr>
-      <w:keepNext/>
-      <w:keepLines/>
-      <w:spacing w:before="480" w:after="0"/>
-      <w:outlineLvl w:val="0"/>
-    </w:pPr>
-    <w:rPr>
-      <w:rFonts w:asciiTheme="majorHAnsi" w:eastAsiaTheme="majorEastAsia" w:hAnsiTheme="majorHAnsi" w:cstheme="majorBidi"/>
-      <w:b/>
-      <w:bCs/>
-      <w:color w:val="365F91" w:themeColor="accent1" w:themeShade="BF"/>
-      <w:sz w:val="28"/>
-      <w:szCs w:val="28"/>
-    </w:rPr>
-  </w:style>
-  <w:style w:type="paragraph" w:styleId="Heading2">
-    <w:name w:val="heading 2"/>
-    <w:basedOn w:val="Normal"/>
-    <w:next w:val="Normal"/>
-    <w:link w:val="Heading2Char"/>
-    <w:uiPriority w:val="9"/>
-    <w:unhideWhenUsed/>
-    <w:qFormat/>
-    <w:rsid w:val="00381F7D"/>
-    <w:pPr>
-      <w:keepNext/>
-      <w:keepLines/>
-      <w:spacing w:before="200" w:after="0"/>
-      <w:outlineLvl w:val="1"/>
-    </w:pPr>
-    <w:rPr>
-      <w:rFonts w:asciiTheme="majorHAnsi" w:eastAsiaTheme="majorEastAsia" w:hAnsiTheme="majorHAnsi" w:cstheme="majorBidi"/>
-      <w:b/>
-      <w:bCs/>
-      <w:color w:val="4F81BD" w:themeColor="accent1"/>
-      <w:sz w:val="26"/>
-      <w:szCs w:val="26"/>
-    </w:rPr>
-  </w:style>
-  <w:style w:type="paragraph" w:styleId="Heading3">
-    <w:name w:val="heading 3"/>
-    <w:basedOn w:val="Normal"/>
-    <w:next w:val="Normal"/>
-    <w:link w:val="Heading3Char"/>
-    <w:uiPriority w:val="9"/>
-    <w:unhideWhenUsed/>
-    <w:qFormat/>
-    <w:rsid w:val="00676B04"/>
-    <w:pPr>
-      <w:keepNext/>
-      <w:keepLines/>
-      <w:spacing w:before="200" w:after="0"/>
-      <w:outlineLvl w:val="2"/>
-    </w:pPr>
-    <w:rPr>
-      <w:rFonts w:asciiTheme="majorHAnsi" w:eastAsiaTheme="majorEastAsia" w:hAnsiTheme="majorHAnsi" w:cstheme="majorBidi"/>
-      <w:b/>
-      <w:bCs/>
-      <w:color w:val="4F81BD" w:themeColor="accent1"/>
-    </w:rPr>
-  </w:style>
-  <w:style w:type="character" w:default="1" w:styleId="DefaultParagraphFont">
-    <w:name w:val="Default Paragraph Font"/>
-    <w:uiPriority w:val="1"/>
-    <w:semiHidden/>
-    <w:unhideWhenUsed/>
-  </w:style>
-  <w:style w:type="table" w:default="1" w:styleId="TableNormal">
-    <w:name w:val="Normal Table"/>
-    <w:uiPriority w:val="99"/>
-    <w:semiHidden/>
-    <w:unhideWhenUsed/>
-    <w:tblPr>
-      <w:tblInd w:w="0" w:type="dxa"/>
-      <w:tblCellMar>
-        <w:top w:w="0" w:type="dxa"/>
-        <w:left w:w="108" w:type="dxa"/>
-        <w:bottom w:w="0" w:type="dxa"/>
-        <w:right w:w="108" w:type="dxa"/>
-      </w:tblCellMar>
-    </w:tblPr>
-  </w:style>
-  <w:style w:type="numbering" w:default="1" w:styleId="NoList">
-    <w:name w:val="No List"/>
-    <w:uiPriority w:val="99"/>
-    <w:semiHidden/>
-    <w:unhideWhenUsed/>
-  </w:style>
-  <w:style w:type="character" w:customStyle="1" w:styleId="Heading1Char">
-    <w:name w:val="Heading 1 Char"/>
-    <w:basedOn w:val="DefaultParagraphFont"/>
-    <w:link w:val="Heading1"/>
-    <w:uiPriority w:val="9"/>
-    <w:rsid w:val="00DB0A5F"/>
-    <w:rPr>
-      <w:rFonts w:asciiTheme="majorHAnsi" w:eastAsiaTheme="majorEastAsia" w:hAnsiTheme="majorHAnsi" w:cstheme="majorBidi"/>
-      <w:b/>
-      <w:bCs/>
-      <w:color w:val="365F91" w:themeColor="accent1" w:themeShade="BF"/>
-      <w:sz w:val="28"/>
-      <w:szCs w:val="28"/>
-    </w:rPr>
-  </w:style>
-  <w:style w:type="paragraph" w:styleId="ListParagraph">
-    <w:name w:val="List Paragraph"/>
-    <w:basedOn w:val="Normal"/>
-    <w:uiPriority w:val="34"/>
-    <w:qFormat/>
-    <w:rsid w:val="00DB0A5F"/>
-    <w:pPr>
-      <w:ind w:left="720"/>
-      <w:contextualSpacing/>
-    </w:pPr>
-  </w:style>
-  <w:style w:type="character" w:styleId="PlaceholderText">
-    <w:name w:val="Placeholder Text"/>
-    <w:basedOn w:val="DefaultParagraphFont"/>
-    <w:uiPriority w:val="99"/>
-    <w:semiHidden/>
-    <w:rsid w:val="00DB0A5F"/>
-    <w:rPr>
-      <w:color w:val="808080"/>
-    </w:rPr>
-  </w:style>
-  <w:style w:type="paragraph" w:styleId="BalloonText">
-    <w:name w:val="Balloon Text"/>
-    <w:basedOn w:val="Normal"/>
-    <w:link w:val="BalloonTextChar"/>
-    <w:uiPriority w:val="99"/>
-    <w:semiHidden/>
-    <w:unhideWhenUsed/>
-    <w:rsid w:val="00DB0A5F"/>
-    <w:pPr>
-      <w:spacing w:after="0" w:line="240" w:lineRule="auto"/>
-    </w:pPr>
-    <w:rPr>
-      <w:rFonts w:ascii="Tahoma" w:hAnsi="Tahoma" w:cs="Tahoma"/>
-      <w:sz w:val="16"/>
-      <w:szCs w:val="16"/>
-    </w:rPr>
-  </w:style>
-  <w:style w:type="character" w:customStyle="1" w:styleId="BalloonTextChar">
-    <w:name w:val="Balloon Text Char"/>
-    <w:basedOn w:val="DefaultParagraphFont"/>
-    <w:link w:val="BalloonText"/>
-    <w:uiPriority w:val="99"/>
-    <w:semiHidden/>
-    <w:rsid w:val="00DB0A5F"/>
-    <w:rPr>
-      <w:rFonts w:ascii="Tahoma" w:hAnsi="Tahoma" w:cs="Tahoma"/>
-      <w:sz w:val="16"/>
-      <w:szCs w:val="16"/>
-    </w:rPr>
-  </w:style>
-  <w:style w:type="table" w:styleId="TableGrid">
-    <w:name w:val="Table Grid"/>
-    <w:basedOn w:val="TableNormal"/>
-    <w:uiPriority w:val="59"/>
-    <w:rsid w:val="00625320"/>
-    <w:pPr>
-      <w:spacing w:after="0" w:line="240" w:lineRule="auto"/>
-    </w:pPr>
-    <w:tblPr>
-      <w:tblInd w:w="0" w:type="dxa"/>
-      <w:tblBorders>
-        <w:top w:val="single" w:sz="4" w:space="0" w:color="auto"/>
-        <w:left w:val="single" w:sz="4" w:space="0" w:color="auto"/>
-        <w:bottom w:val="single" w:sz="4" w:space="0" w:color="auto"/>
-        <w:right w:val="single" w:sz="4" w:space="0" w:color="auto"/>
-        <w:insideH w:val="single" w:sz="4" w:space="0" w:color="auto"/>
-        <w:insideV w:val="single" w:sz="4" w:space="0" w:color="auto"/>
-      </w:tblBorders>
-      <w:tblCellMar>
-        <w:top w:w="0" w:type="dxa"/>
-        <w:left w:w="108" w:type="dxa"/>
-        <w:bottom w:w="0" w:type="dxa"/>
-        <w:right w:w="108" w:type="dxa"/>
-      </w:tblCellMar>
-    </w:tblPr>
-  </w:style>
-  <w:style w:type="character" w:customStyle="1" w:styleId="Heading2Char">
-    <w:name w:val="Heading 2 Char"/>
-    <w:basedOn w:val="DefaultParagraphFont"/>
-    <w:link w:val="Heading2"/>
-    <w:uiPriority w:val="9"/>
-    <w:rsid w:val="00381F7D"/>
-    <w:rPr>
-      <w:rFonts w:asciiTheme="majorHAnsi" w:eastAsiaTheme="majorEastAsia" w:hAnsiTheme="majorHAnsi" w:cstheme="majorBidi"/>
-      <w:b/>
-      <w:bCs/>
-      <w:color w:val="4F81BD" w:themeColor="accent1"/>
-      <w:sz w:val="26"/>
-      <w:szCs w:val="26"/>
-    </w:rPr>
-  </w:style>
-  <w:style w:type="character" w:customStyle="1" w:styleId="Heading3Char">
-    <w:name w:val="Heading 3 Char"/>
-    <w:basedOn w:val="DefaultParagraphFont"/>
-    <w:link w:val="Heading3"/>
-    <w:uiPriority w:val="9"/>
-    <w:rsid w:val="00676B04"/>
-    <w:rPr>
-      <w:rFonts w:asciiTheme="majorHAnsi" w:eastAsiaTheme="majorEastAsia" w:hAnsiTheme="majorHAnsi" w:cstheme="majorBidi"/>
-      <w:b/>
-      <w:bCs/>
-      <w:color w:val="4F81BD" w:themeColor="accent1"/>
-    </w:rPr>
-  </w:style>
-  <w:style w:type="character" w:styleId="Hyperlink">
-    <w:name w:val="Hyperlink"/>
-    <w:basedOn w:val="DefaultParagraphFont"/>
-    <w:uiPriority w:val="99"/>
-    <w:unhideWhenUsed/>
-    <w:rsid w:val="00945E02"/>
-    <w:rPr>
-      <w:color w:val="0000FF"/>
-      <w:u w:val="single"/>
-    </w:rPr>
-  </w:style>
-  <w:style w:type="paragraph" w:styleId="HTMLPreformatted">
-    <w:name w:val="HTML Preformatted"/>
-    <w:basedOn w:val="Normal"/>
-    <w:link w:val="HTMLPreformattedChar"/>
-    <w:uiPriority w:val="99"/>
-    <w:semiHidden/>
-    <w:unhideWhenUsed/>
-    <w:rsid w:val="004E7488"/>
-    <w:pPr>
-      <w:tabs>
-        <w:tab w:val="left" w:pos="916"/>
-        <w:tab w:val="left" w:pos="1832"/>
-        <w:tab w:val="left" w:pos="2748"/>
-        <w:tab w:val="left" w:pos="3664"/>
-        <w:tab w:val="left" w:pos="4580"/>
-        <w:tab w:val="left" w:pos="5496"/>
-        <w:tab w:val="left" w:pos="6412"/>
-        <w:tab w:val="left" w:pos="7328"/>
-        <w:tab w:val="left" w:pos="8244"/>
-        <w:tab w:val="left" w:pos="9160"/>
-        <w:tab w:val="left" w:pos="10076"/>
-        <w:tab w:val="left" w:pos="10992"/>
-        <w:tab w:val="left" w:pos="11908"/>
-        <w:tab w:val="left" w:pos="12824"/>
-        <w:tab w:val="left" w:pos="13740"/>
-        <w:tab w:val="left" w:pos="14656"/>
-      </w:tabs>
-      <w:spacing w:after="0" w:line="240" w:lineRule="auto"/>
-    </w:pPr>
-    <w:rPr>
-      <w:rFonts w:ascii="Courier New" w:eastAsia="Times New Roman" w:hAnsi="Courier New" w:cs="Courier New"/>
-      <w:sz w:val="20"/>
-      <w:szCs w:val="20"/>
-    </w:rPr>
-  </w:style>
-  <w:style w:type="character" w:customStyle="1" w:styleId="HTMLPreformattedChar">
-    <w:name w:val="HTML Preformatted Char"/>
-    <w:basedOn w:val="DefaultParagraphFont"/>
-    <w:link w:val="HTMLPreformatted"/>
-    <w:uiPriority w:val="99"/>
-    <w:semiHidden/>
-    <w:rsid w:val="004E7488"/>
-    <w:rPr>
-      <w:rFonts w:ascii="Courier New" w:eastAsia="Times New Roman" w:hAnsi="Courier New" w:cs="Courier New"/>
-      <w:sz w:val="20"/>
-      <w:szCs w:val="20"/>
-    </w:rPr>
-  </w:style>
-  <w:style w:type="paragraph" w:styleId="NoSpacing">
-    <w:name w:val="No Spacing"/>
-    <w:link w:val="NoSpacingChar"/>
-    <w:uiPriority w:val="1"/>
-    <w:qFormat/>
-    <w:rsid w:val="00483390"/>
-    <w:pPr>
-      <w:spacing w:after="0" w:line="240" w:lineRule="auto"/>
-    </w:pPr>
-  </w:style>
-  <w:style w:type="character" w:customStyle="1" w:styleId="NoSpacingChar">
-    <w:name w:val="No Spacing Char"/>
-    <w:basedOn w:val="DefaultParagraphFont"/>
-    <w:link w:val="NoSpacing"/>
-    <w:uiPriority w:val="1"/>
-    <w:rsid w:val="0050061F"/>
-  </w:style>
-  <w:style w:type="paragraph" w:styleId="Header">
-    <w:name w:val="header"/>
-    <w:basedOn w:val="Normal"/>
-    <w:link w:val="HeaderChar"/>
-    <w:uiPriority w:val="99"/>
-    <w:unhideWhenUsed/>
-    <w:rsid w:val="00D35E57"/>
-    <w:pPr>
-      <w:tabs>
-        <w:tab w:val="center" w:pos="4680"/>
-        <w:tab w:val="right" w:pos="9360"/>
-      </w:tabs>
-      <w:spacing w:after="0" w:line="240" w:lineRule="auto"/>
-    </w:pPr>
-  </w:style>
-  <w:style w:type="character" w:customStyle="1" w:styleId="HeaderChar">
-    <w:name w:val="Header Char"/>
-    <w:basedOn w:val="DefaultParagraphFont"/>
-    <w:link w:val="Header"/>
-    <w:uiPriority w:val="99"/>
-    <w:rsid w:val="00D35E57"/>
-  </w:style>
-  <w:style w:type="paragraph" w:styleId="Footer">
-    <w:name w:val="footer"/>
-    <w:basedOn w:val="Normal"/>
-    <w:link w:val="FooterChar"/>
-    <w:uiPriority w:val="99"/>
-    <w:unhideWhenUsed/>
-    <w:rsid w:val="00D35E57"/>
-    <w:pPr>
-      <w:tabs>
-        <w:tab w:val="center" w:pos="4680"/>
-        <w:tab w:val="right" w:pos="9360"/>
-      </w:tabs>
-      <w:spacing w:after="0" w:line="240" w:lineRule="auto"/>
-    </w:pPr>
-  </w:style>
-  <w:style w:type="character" w:customStyle="1" w:styleId="FooterChar">
-    <w:name w:val="Footer Char"/>
-    <w:basedOn w:val="DefaultParagraphFont"/>
-    <w:link w:val="Footer"/>
-    <w:uiPriority w:val="99"/>
-    <w:rsid w:val="00D35E57"/>
-  </w:style>
-  <w:style w:type="paragraph" w:styleId="TOCHeading">
-    <w:name w:val="TOC Heading"/>
-    <w:basedOn w:val="Heading1"/>
-    <w:next w:val="Normal"/>
-    <w:uiPriority w:val="39"/>
-    <w:semiHidden/>
-    <w:unhideWhenUsed/>
-    <w:qFormat/>
-    <w:rsid w:val="00D35E57"/>
-    <w:pPr>
-      <w:outlineLvl w:val="9"/>
-    </w:pPr>
-  </w:style>
-  <w:style w:type="paragraph" w:styleId="TOC1">
-    <w:name w:val="toc 1"/>
-    <w:basedOn w:val="Normal"/>
-    <w:next w:val="Normal"/>
-    <w:autoRedefine/>
-    <w:uiPriority w:val="39"/>
-    <w:unhideWhenUsed/>
-    <w:rsid w:val="00702174"/>
-    <w:pPr>
-      <w:spacing w:after="100"/>
-    </w:pPr>
-  </w:style>
-  <w:style w:type="paragraph" w:styleId="Caption">
-    <w:name w:val="caption"/>
-    <w:basedOn w:val="Normal"/>
-    <w:next w:val="Normal"/>
-    <w:uiPriority w:val="35"/>
-    <w:unhideWhenUsed/>
-    <w:qFormat/>
-    <w:rsid w:val="00D47D89"/>
-    <w:pPr>
-      <w:spacing w:line="240" w:lineRule="auto"/>
-    </w:pPr>
-    <w:rPr>
-      <w:b/>
-      <w:bCs/>
-      <w:color w:val="4F81BD" w:themeColor="accent1"/>
-      <w:sz w:val="18"/>
-      <w:szCs w:val="18"/>
-    </w:rPr>
-  </w:style>
-  <w:style w:type="paragraph" w:styleId="TOC3">
-    <w:name w:val="toc 3"/>
-    <w:basedOn w:val="Normal"/>
-    <w:next w:val="Normal"/>
-    <w:autoRedefine/>
-    <w:uiPriority w:val="39"/>
-    <w:unhideWhenUsed/>
-    <w:rsid w:val="00871924"/>
-    <w:pPr>
-      <w:spacing w:after="100"/>
-      <w:ind w:left="440"/>
-    </w:pPr>
-  </w:style>
-  <w:style w:type="paragraph" w:styleId="TOC2">
-    <w:name w:val="toc 2"/>
-    <w:basedOn w:val="Normal"/>
-    <w:next w:val="Normal"/>
-    <w:autoRedefine/>
-    <w:uiPriority w:val="39"/>
-    <w:unhideWhenUsed/>
-    <w:rsid w:val="00871924"/>
-    <w:pPr>
-      <w:spacing w:after="100"/>
-      <w:ind w:left="220"/>
-    </w:pPr>
-  </w:style>
-</w:styles>
-</file>
-
-<file path=word/glossary/document.xml><?xml version="1.0" encoding="utf-8"?>
-<w:glossaryDocument xmlns:wpc="http://schemas.microsoft.com/office/word/2010/wordprocessingCanvas" xmlns:mc="http://schemas.openxmlformats.org/markup-compatibility/2006" xmlns:o="urn:schemas-microsoft-com:office:office" xmlns:r="http://schemas.openxmlformats.org/officeDocument/2006/relationships" xmlns:m="http://schemas.openxmlformats.org/officeDocument/2006/math" xmlns:v="urn:schemas-microsoft-com:vml" xmlns:wp14="http://schemas.microsoft.com/office/word/2010/wordprocessingDrawing" xmlns:wp="http://schemas.openxmlformats.org/drawingml/2006/wordprocessingDrawing" xmlns:w10="urn:schemas-microsoft-com:office:word" xmlns:w="http://schemas.openxmlformats.org/wordprocessingml/2006/main" xmlns:w14="http://schemas.microsoft.com/office/word/2010/wordml" xmlns:wpg="http://schemas.microsoft.com/office/word/2010/wordprocessingGroup" xmlns:wpi="http://schemas.microsoft.com/office/word/2010/wordprocessingInk" xmlns:wne="http://schemas.microsoft.com/office/word/2006/wordml" xmlns:wps="http://schemas.microsoft.com/office/word/2010/wordprocessingShape" mc:Ignorable="w14 wp14"/>
-</file>
-
-<file path=word/glossary/fontTable.xml><?xml version="1.0" encoding="utf-8"?>
-<w:fonts xmlns:mc="http://schemas.openxmlformats.org/markup-compatibility/2006" xmlns:r="http://schemas.openxmlformats.org/officeDocument/2006/relationships" xmlns:w="http://schemas.openxmlformats.org/wordprocessingml/2006/main" xmlns:w14="http://schemas.microsoft.com/office/word/2010/wordml" mc:Ignorable="w14">
-  <w:font w:name="Calibri">
-    <w:panose1 w:val="020F0502020204030204"/>
-    <w:charset w:val="00"/>
-    <w:family w:val="swiss"/>
-    <w:pitch w:val="variable"/>
-    <w:sig w:usb0="E4002EFF" w:usb1="C000247B" w:usb2="00000009" w:usb3="00000000" w:csb0="000001FF" w:csb1="00000000"/>
-  </w:font>
-  <w:font w:name="MS Mincho">
-    <w:altName w:val="ＭＳ 明朝"/>
-    <w:panose1 w:val="02020609040205080304"/>
-    <w:charset w:val="80"/>
-    <w:family w:val="modern"/>
-    <w:pitch w:val="fixed"/>
-    <w:sig w:usb0="E00002FF" w:usb1="6AC7FDFB" w:usb2="08000012" w:usb3="00000000" w:csb0="0002009F" w:csb1="00000000"/>
-  </w:font>
-  <w:font w:name="Courier New">
-    <w:panose1 w:val="02070309020205020404"/>
-    <w:charset w:val="00"/>
-    <w:family w:val="modern"/>
-    <w:pitch w:val="fixed"/>
-    <w:sig w:usb0="E0002EFF" w:usb1="C0007843" w:usb2="00000009" w:usb3="00000000" w:csb0="000001FF" w:csb1="00000000"/>
-  </w:font>
-  <w:font w:name="Times New Roman">
-    <w:panose1 w:val="02020603050405020304"/>
-    <w:charset w:val="00"/>
-    <w:family w:val="roman"/>
-    <w:pitch w:val="variable"/>
-    <w:sig w:usb0="E0002EFF" w:usb1="C000785B" w:usb2="00000009" w:usb3="00000000" w:csb0="000001FF" w:csb1="00000000"/>
-  </w:font>
-  <w:font w:name="Wingdings">
-    <w:panose1 w:val="05000000000000000000"/>
-    <w:charset w:val="02"/>
-    <w:family w:val="auto"/>
-    <w:pitch w:val="variable"/>
-    <w:sig w:usb0="00000000" w:usb1="10000000" w:usb2="00000000" w:usb3="00000000" w:csb0="80000000" w:csb1="00000000"/>
-  </w:font>
-  <w:font w:name="Symbol">
-    <w:panose1 w:val="05050102010706020507"/>
-    <w:charset w:val="02"/>
-    <w:family w:val="roman"/>
-    <w:pitch w:val="variable"/>
-    <w:sig w:usb0="00000000" w:usb1="10000000" w:usb2="00000000" w:usb3="00000000" w:csb0="80000000" w:csb1="00000000"/>
-  </w:font>
-  <w:font w:name="Cambria">
-    <w:panose1 w:val="02040503050406030204"/>
-    <w:charset w:val="00"/>
-    <w:family w:val="roman"/>
-    <w:pitch w:val="variable"/>
-    <w:sig w:usb0="E00006FF" w:usb1="420024FF" w:usb2="02000000" w:usb3="00000000" w:csb0="0000019F" w:csb1="00000000"/>
-  </w:font>
-  <w:font w:name="MS Gothic">
-    <w:altName w:val="ＭＳ ゴシック"/>
-    <w:panose1 w:val="020B0609070205080204"/>
-    <w:charset w:val="80"/>
-    <w:family w:val="modern"/>
-    <w:pitch w:val="fixed"/>
-    <w:sig w:usb0="E00002FF" w:usb1="6AC7FDFB" w:usb2="08000012" w:usb3="00000000" w:csb0="0002009F" w:csb1="00000000"/>
-  </w:font>
-  <w:font w:name="Tahoma">
-    <w:panose1 w:val="020B0604030504040204"/>
-    <w:charset w:val="00"/>
-    <w:family w:val="swiss"/>
-    <w:pitch w:val="variable"/>
-    <w:sig w:usb0="E1002EFF" w:usb1="C000605B" w:usb2="00000029" w:usb3="00000000" w:csb0="000101FF" w:csb1="00000000"/>
-  </w:font>
-</w:fonts>
-</file>
-
-<file path=word/glossary/settings.xml><?xml version="1.0" encoding="utf-8"?>
-<w:settings xmlns:mc="http://schemas.openxmlformats.org/markup-compatibility/2006" xmlns:o="urn:schemas-microsoft-com:office:office" xmlns:r="http://schemas.openxmlformats.org/officeDocument/2006/relationships" xmlns:m="http://schemas.openxmlformats.org/officeDocument/2006/math" xmlns:v="urn:schemas-microsoft-com:vml" xmlns:w10="urn:schemas-microsoft-com:office:word" xmlns:w="http://schemas.openxmlformats.org/wordprocessingml/2006/main" xmlns:w14="http://schemas.microsoft.com/office/word/2010/wordml" xmlns:sl="http://schemas.openxmlformats.org/schemaLibrary/2006/main" mc:Ignorable="w14">
-  <w:view w:val="normal"/>
-  <w:defaultTabStop w:val="720"/>
-  <w:characterSpacingControl w:val="doNotCompress"/>
-  <w:compat>
-    <w:useFELayout/>
-    <w:compatSetting w:name="compatibilityMode" w:uri="http://schemas.microsoft.com/office/word" w:val="14"/>
-    <w:compatSetting w:name="overrideTableStyleFontSizeAndJustification" w:uri="http://schemas.microsoft.com/office/word" w:val="1"/>
-    <w:compatSetting w:name="enableOpenTypeFeatures" w:uri="http://schemas.microsoft.com/office/word" w:val="1"/>
-    <w:compatSetting w:name="doNotFlipMirrorIndents" w:uri="http://schemas.microsoft.com/office/word" w:val="1"/>
-  </w:compat>
-  <w:rsids>
-    <w:rsidRoot w:val="00E741FE"/>
-    <w:rsid w:val="0006407D"/>
-    <w:rsid w:val="000A03F4"/>
-    <w:rsid w:val="00325BAA"/>
-    <w:rsid w:val="0038006E"/>
-    <w:rsid w:val="004B10C6"/>
-    <w:rsid w:val="004D2DAD"/>
-    <w:rsid w:val="006D4BA1"/>
-    <w:rsid w:val="007078BB"/>
-    <w:rsid w:val="008670ED"/>
-    <w:rsid w:val="00A25212"/>
-    <w:rsid w:val="00E234BC"/>
-    <w:rsid w:val="00E3292C"/>
-    <w:rsid w:val="00E741FE"/>
-  </w:rsids>
-  <m:mathPr>
-    <m:mathFont m:val="Cambria Math"/>
-    <m:brkBin m:val="before"/>
-    <m:brkBinSub m:val="--"/>
-    <m:smallFrac m:val="0"/>
-    <m:dispDef/>
-    <m:lMargin m:val="0"/>
-    <m:rMargin m:val="0"/>
-    <m:defJc m:val="centerGroup"/>
-    <m:wrapIndent m:val="1440"/>
-    <m:intLim m:val="subSup"/>
-    <m:naryLim m:val="undOvr"/>
-  </m:mathPr>
-  <w:themeFontLang w:val="en-US" w:eastAsia="ja-JP"/>
-  <w:clrSchemeMapping w:bg1="light1" w:t1="dark1" w:bg2="light2" w:t2="dark2" w:accent1="accent1" w:accent2="accent2" w:accent3="accent3" w:accent4="accent4" w:accent5="accent5" w:accent6="accent6" w:hyperlink="hyperlink" w:followedHyperlink="followedHyperlink"/>
-  <w:decimalSymbol w:val="."/>
-  <w:listSeparator w:val=","/>
-</w:settings>
-</file>
-
-<file path=word/glossary/styles.xml><?xml version="1.0" encoding="utf-8"?>
-<w:styles xmlns:mc="http://schemas.openxmlformats.org/markup-compatibility/2006" xmlns:r="http://schemas.openxmlformats.org/officeDocument/2006/relationships" xmlns:w="http://schemas.openxmlformats.org/wordprocessingml/2006/main" xmlns:w14="http://schemas.microsoft.com/office/word/2010/wordml" mc:Ignorable="w14">
-  <w:docDefaults>
-    <w:rPrDefault>
-      <w:rPr>
-        <w:rFonts w:asciiTheme="minorHAnsi" w:eastAsiaTheme="minorEastAsia" w:hAnsiTheme="minorHAnsi" w:cstheme="minorBidi"/>
-        <w:sz w:val="22"/>
-        <w:szCs w:val="22"/>
-        <w:lang w:val="en-US" w:eastAsia="ja-JP" w:bidi="ar-SA"/>
-      </w:rPr>
-    </w:rPrDefault>
-    <w:pPrDefault>
-      <w:pPr>
-        <w:spacing w:after="200" w:line="276" w:lineRule="auto"/>
-      </w:pPr>
-    </w:pPrDefault>
-  </w:docDefaults>
-  <w:latentStyles w:defLockedState="0" w:defUIPriority="99" w:defSemiHidden="1" w:defUnhideWhenUsed="1" w:defQFormat="0" w:count="267">
-    <w:lsdException w:name="Normal" w:semiHidden="0" w:uiPriority="0" w:unhideWhenUsed="0" w:qFormat="1"/>
-    <w:lsdException w:name="heading 1" w:semiHidden="0" w:uiPriority="9" w:unhideWhenUsed="0" w:qFormat="1"/>
-    <w:lsdException w:name="heading 2" w:uiPriority="9" w:qFormat="1"/>
-    <w:lsdException w:name="heading 3" w:uiPriority="9" w:qFormat="1"/>
-    <w:lsdException w:name="heading 4" w:uiPriority="9" w:qFormat="1"/>
-    <w:lsdException w:name="heading 5" w:uiPriority="9" w:qFormat="1"/>
-    <w:lsdException w:name="heading 6" w:uiPriority="9" w:qFormat="1"/>
-    <w:lsdException w:name="heading 7" w:uiPriority="9" w:qFormat="1"/>
-    <w:lsdException w:name="heading 8" w:uiPriority="9" w:qFormat="1"/>
-    <w:lsdException w:name="heading 9" w:uiPriority="9" w:qFormat="1"/>
-    <w:lsdException w:name="toc 1" w:uiPriority="39"/>
-    <w:lsdException w:name="toc 2" w:uiPriority="39"/>
-    <w:lsdException w:name="toc 3" w:uiPriority="39"/>
-    <w:lsdException w:name="toc 4" w:uiPriority="39"/>
-    <w:lsdException w:name="toc 5" w:uiPriority="39"/>
-    <w:lsdException w:name="toc 6" w:uiPriority="39"/>
-    <w:lsdException w:name="toc 7" w:uiPriority="39"/>
-    <w:lsdException w:name="toc 8" w:uiPriority="39"/>
-    <w:lsdException w:name="toc 9" w:uiPriority="39"/>
-    <w:lsdException w:name="caption" w:uiPriority="35" w:qFormat="1"/>
-    <w:lsdException w:name="Title" w:semiHidden="0" w:uiPriority="10" w:unhideWhenUsed="0" w:qFormat="1"/>
-    <w:lsdException w:name="Default Paragraph Font" w:uiPriority="1"/>
-    <w:lsdException w:name="Subtitle" w:semiHidden="0" w:uiPriority="11" w:unhideWhenUsed="0" w:qFormat="1"/>
-    <w:lsdException w:name="Strong" w:semiHidden="0" w:uiPriority="22" w:unhideWhenUsed="0" w:qFormat="1"/>
-    <w:lsdException w:name="Emphasis" w:semiHidden="0" w:uiPriority="20" w:unhideWhenUsed="0" w:qFormat="1"/>
-    <w:lsdException w:name="Table Grid" w:semiHidden="0" w:uiPriority="59" w:unhideWhenUsed="0"/>
-    <w:lsdException w:name="Placeholder Text" w:unhideWhenUsed="0"/>
-    <w:lsdException w:name="No Spacing" w:semiHidden="0" w:uiPriority="1" w:unhideWhenUsed="0" w:qFormat="1"/>
-    <w:lsdException w:name="Light Shading" w:semiHidden="0" w:uiPriority="60" w:unhideWhenUsed="0"/>
-    <w:lsdException w:name="Light List" w:semiHidden="0" w:uiPriority="61" w:unhideWhenUsed="0"/>
-    <w:lsdException w:name="Light Grid" w:semiHidden="0" w:uiPriority="62" w:unhideWhenUsed="0"/>
-    <w:lsdException w:name="Medium Shading 1" w:semiHidden="0" w:uiPriority="63" w:unhideWhenUsed="0"/>
-    <w:lsdException w:name="Medium Shading 2" w:semiHidden="0" w:uiPriority="64" w:unhideWhenUsed="0"/>
-    <w:lsdException w:name="Medium List 1" w:semiHidden="0" w:uiPriority="65" w:unhideWhenUsed="0"/>
-    <w:lsdException w:name="Medium List 2" w:semiHidden="0" w:uiPriority="66" w:unhideWhenUsed="0"/>
-    <w:lsdException w:name="Medium Grid 1" w:semiHidden="0" w:uiPriority="67" w:unhideWhenUsed="0"/>
-    <w:lsdException w:name="Medium Grid 2" w:semiHidden="0" w:uiPriority="68" w:unhideWhenUsed="0"/>
-    <w:lsdException w:name="Medium Grid 3" w:semiHidden="0" w:uiPriority="69" w:unhideWhenUsed="0"/>
-    <w:lsdException w:name="Dark List" w:semiHidden="0" w:uiPriority="70" w:unhideWhenUsed="0"/>
-    <w:lsdException w:name="Colorful Shading" w:semiHidden="0" w:uiPriority="71" w:unhideWhenUsed="0"/>
-    <w:lsdException w:name="Colorful List" w:semiHidden="0" w:uiPriority="72" w:unhideWhenUsed="0"/>
-    <w:lsdException w:name="Colorful Grid" w:semiHidden="0" w:uiPriority="73" w:unhideWhenUsed="0"/>
-    <w:lsdException w:name="Light Shading Accent 1" w:semiHidden="0" w:uiPriority="60" w:unhideWhenUsed="0"/>
-    <w:lsdException w:name="Light List Accent 1" w:semiHidden="0" w:uiPriority="61" w:unhideWhenUsed="0"/>
-    <w:lsdException w:name="Light Grid Accent 1" w:semiHidden="0" w:uiPriority="62" w:unhideWhenUsed="0"/>
-    <w:lsdException w:name="Medium Shading 1 Accent 1" w:semiHidden="0" w:uiPriority="63" w:unhideWhenUsed="0"/>
-    <w:lsdException w:name="Medium Shading 2 Accent 1" w:semiHidden="0" w:uiPriority="64" w:unhideWhenUsed="0"/>
-    <w:lsdException w:name="Medium List 1 Accent 1" w:semiHidden="0" w:uiPriority="65" w:unhideWhenUsed="0"/>
-    <w:lsdException w:name="Revision" w:unhideWhenUsed="0"/>
-    <w:lsdException w:name="List Paragraph" w:semiHidden="0" w:uiPriority="34" w:unhideWhenUsed="0" w:qFormat="1"/>
-    <w:lsdException w:name="Quote" w:semiHidden="0" w:uiPriority="29" w:unhideWhenUsed="0" w:qFormat="1"/>
-    <w:lsdException w:name="Intense Quote" w:semiHidden="0" w:uiPriority="30" w:unhideWhenUsed="0" w:qFormat="1"/>
-    <w:lsdException w:name="Medium List 2 Accent 1" w:semiHidden="0" w:uiPriority="66" w:unhideWhenUsed="0"/>
-    <w:lsdException w:name="Medium Grid 1 Accent 1" w:semiHidden="0" w:uiPriority="67" w:unhideWhenUsed="0"/>
-    <w:lsdException w:name="Medium Grid 2 Accent 1" w:semiHidden="0" w:uiPriority="68" w:unhideWhenUsed="0"/>
-    <w:lsdException w:name="Medium Grid 3 Accent 1" w:semiHidden="0" w:uiPriority="69" w:unhideWhenUsed="0"/>
-    <w:lsdException w:name="Dark List Accent 1" w:semiHidden="0" w:uiPriority="70" w:unhideWhenUsed="0"/>
-    <w:lsdException w:name="Colorful Shading Accent 1" w:semiHidden="0" w:uiPriority="71" w:unhideWhenUsed="0"/>
-    <w:lsdException w:name="Colorful List Accent 1" w:semiHidden="0" w:uiPriority="72" w:unhideWhenUsed="0"/>
-    <w:lsdException w:name="Colorful Grid Accent 1" w:semiHidden="0" w:uiPriority="73" w:unhideWhenUsed="0"/>
-    <w:lsdException w:name="Light Shading Accent 2" w:semiHidden="0" w:uiPriority="60" w:unhideWhenUsed="0"/>
-    <w:lsdException w:name="Light List Accent 2" w:semiHidden="0" w:uiPriority="61" w:unhideWhenUsed="0"/>
-    <w:lsdException w:name="Light Grid Accent 2" w:semiHidden="0" w:uiPriority="62" w:unhideWhenUsed="0"/>
-    <w:lsdException w:name="Medium Shading 1 Accent 2" w:semiHidden="0" w:uiPriority="63" w:unhideWhenUsed="0"/>
-    <w:lsdException w:name="Medium Shading 2 Accent 2" w:semiHidden="0" w:uiPriority="64" w:unhideWhenUsed="0"/>
-    <w:lsdException w:name="Medium List 1 Accent 2" w:semiHidden="0" w:uiPriority="65" w:unhideWhenUsed="0"/>
-    <w:lsdException w:name="Medium List 2 Accent 2" w:semiHidden="0" w:uiPriority="66" w:unhideWhenUsed="0"/>
-    <w:lsdException w:name="Medium Grid 1 Accent 2" w:semiHidden="0" w:uiPriority="67" w:unhideWhenUsed="0"/>
-    <w:lsdException w:name="Medium Grid 2 Accent 2" w:semiHidden="0" w:uiPriority="68" w:unhideWhenUsed="0"/>
-    <w:lsdException w:name="Medium Grid 3 Accent 2" w:semiHidden="0" w:uiPriority="69" w:unhideWhenUsed="0"/>
-    <w:lsdException w:name="Dark List Accent 2" w:semiHidden="0" w:uiPriority="70" w:unhideWhenUsed="0"/>
-    <w:lsdException w:name="Colorful Shading Accent 2" w:semiHidden="0" w:uiPriority="71" w:unhideWhenUsed="0"/>
-    <w:lsdException w:name="Colorful List Accent 2" w:semiHidden="0" w:uiPriority="72" w:unhideWhenUsed="0"/>
-    <w:lsdException w:name="Colorful Grid Accent 2" w:semiHidden="0" w:uiPriority="73" w:unhideWhenUsed="0"/>
-    <w:lsdException w:name="Light Shading Accent 3" w:semiHidden="0" w:uiPriority="60" w:unhideWhenUsed="0"/>
-    <w:lsdException w:name="Light List Accent 3" w:semiHidden="0" w:uiPriority="61" w:unhideWhenUsed="0"/>
-    <w:lsdException w:name="Light Grid Accent 3" w:semiHidden="0" w:uiPriority="62" w:unhideWhenUsed="0"/>
-    <w:lsdException w:name="Medium Shading 1 Accent 3" w:semiHidden="0" w:uiPriority="63" w:unhideWhenUsed="0"/>
-    <w:lsdException w:name="Medium Shading 2 Accent 3" w:semiHidden="0" w:uiPriority="64" w:unhideWhenUsed="0"/>
-    <w:lsdException w:name="Medium List 1 Accent 3" w:semiHidden="0" w:uiPriority="65" w:unhideWhenUsed="0"/>
-    <w:lsdException w:name="Medium List 2 Accent 3" w:semiHidden="0" w:uiPriority="66" w:unhideWhenUsed="0"/>
-    <w:lsdException w:name="Medium Grid 1 Accent 3" w:semiHidden="0" w:uiPriority="67" w:unhideWhenUsed="0"/>
-    <w:lsdException w:name="Medium Grid 2 Accent 3" w:semiHidden="0" w:uiPriority="68" w:unhideWhenUsed="0"/>
-    <w:lsdException w:name="Medium Grid 3 Accent 3" w:semiHidden="0" w:uiPriority="69" w:unhideWhenUsed="0"/>
-    <w:lsdException w:name="Dark List Accent 3" w:semiHidden="0" w:uiPriority="70" w:unhideWhenUsed="0"/>
-    <w:lsdException w:name="Colorful Shading Accent 3" w:semiHidden="0" w:uiPriority="71" w:unhideWhenUsed="0"/>
-    <w:lsdException w:name="Colorful List Accent 3" w:semiHidden="0" w:uiPriority="72" w:unhideWhenUsed="0"/>
-    <w:lsdException w:name="Colorful Grid Accent 3" w:semiHidden="0" w:uiPriority="73" w:unhideWhenUsed="0"/>
-    <w:lsdException w:name="Light Shading Accent 4" w:semiHidden="0" w:uiPriority="60" w:unhideWhenUsed="0"/>
-    <w:lsdException w:name="Light List Accent 4" w:semiHidden="0" w:uiPriority="61" w:unhideWhenUsed="0"/>
-    <w:lsdException w:name="Light Grid Accent 4" w:semiHidden="0" w:uiPriority="62" w:unhideWhenUsed="0"/>
-    <w:lsdException w:name="Medium Shading 1 Accent 4" w:semiHidden="0" w:uiPriority="63" w:unhideWhenUsed="0"/>
-    <w:lsdException w:name="Medium Shading 2 Accent 4" w:semiHidden="0" w:uiPriority="64" w:unhideWhenUsed="0"/>
-    <w:lsdException w:name="Medium List 1 Accent 4" w:semiHidden="0" w:uiPriority="65" w:unhideWhenUsed="0"/>
-    <w:lsdException w:name="Medium List 2 Accent 4" w:semiHidden="0" w:uiPriority="66" w:unhideWhenUsed="0"/>
-    <w:lsdException w:name="Medium Grid 1 Accent 4" w:semiHidden="0" w:uiPriority="67" w:unhideWhenUsed="0"/>
-    <w:lsdException w:name="Medium Grid 2 Accent 4" w:semiHidden="0" w:uiPriority="68" w:unhideWhenUsed="0"/>
-    <w:lsdException w:name="Medium Grid 3 Accent 4" w:semiHidden="0" w:uiPriority="69" w:unhideWhenUsed="0"/>
-    <w:lsdException w:name="Dark List Accent 4" w:semiHidden="0" w:uiPriority="70" w:unhideWhenUsed="0"/>
-    <w:lsdException w:name="Colorful Shading Accent 4" w:semiHidden="0" w:uiPriority="71" w:unhideWhenUsed="0"/>
-    <w:lsdException w:name="Colorful List Accent 4" w:semiHidden="0" w:uiPriority="72" w:unhideWhenUsed="0"/>
-    <w:lsdException w:name="Colorful Grid Accent 4" w:semiHidden="0" w:uiPriority="73" w:unhideWhenUsed="0"/>
-    <w:lsdException w:name="Light Shading Accent 5" w:semiHidden="0" w:uiPriority="60" w:unhideWhenUsed="0"/>
-    <w:lsdException w:name="Light List Accent 5" w:semiHidden="0" w:uiPriority="61" w:unhideWhenUsed="0"/>
-    <w:lsdException w:name="Light Grid Accent 5" w:semiHidden="0" w:uiPriority="62" w:unhideWhenUsed="0"/>
-    <w:lsdException w:name="Medium Shading 1 Accent 5" w:semiHidden="0" w:uiPriority="63" w:unhideWhenUsed="0"/>
-    <w:lsdException w:name="Medium Shading 2 Accent 5" w:semiHidden="0" w:uiPriority="64" w:unhideWhenUsed="0"/>
-    <w:lsdException w:name="Medium List 1 Accent 5" w:semiHidden="0" w:uiPriority="65" w:unhideWhenUsed="0"/>
-    <w:lsdException w:name="Medium List 2 Accent 5" w:semiHidden="0" w:uiPriority="66" w:unhideWhenUsed="0"/>
-    <w:lsdException w:name="Medium Grid 1 Accent 5" w:semiHidden="0" w:uiPriority="67" w:unhideWhenUsed="0"/>
-    <w:lsdException w:name="Medium Grid 2 Accent 5" w:semiHidden="0" w:uiPriority="68" w:unhideWhenUsed="0"/>
-    <w:lsdException w:name="Medium Grid 3 Accent 5" w:semiHidden="0" w:uiPriority="69" w:unhideWhenUsed="0"/>
-    <w:lsdException w:name="Dark List Accent 5" w:semiHidden="0" w:uiPriority="70" w:unhideWhenUsed="0"/>
-    <w:lsdException w:name="Colorful Shading Accent 5" w:semiHidden="0" w:uiPriority="71" w:unhideWhenUsed="0"/>
-    <w:lsdException w:name="Colorful List Accent 5" w:semiHidden="0" w:uiPriority="72" w:unhideWhenUsed="0"/>
-    <w:lsdException w:name="Colorful Grid Accent 5" w:semiHidden="0" w:uiPriority="73" w:unhideWhenUsed="0"/>
-    <w:lsdException w:name="Light Shading Accent 6" w:semiHidden="0" w:uiPriority="60" w:unhideWhenUsed="0"/>
-    <w:lsdException w:name="Light List Accent 6" w:semiHidden="0" w:uiPriority="61" w:unhideWhenUsed="0"/>
-    <w:lsdException w:name="Light Grid Accent 6" w:semiHidden="0" w:uiPriority="62" w:unhideWhenUsed="0"/>
-    <w:lsdException w:name="Medium Shading 1 Accent 6" w:semiHidden="0" w:uiPriority="63" w:unhideWhenUsed="0"/>
-    <w:lsdException w:name="Medium Shading 2 Accent 6" w:semiHidden="0" w:uiPriority="64" w:unhideWhenUsed="0"/>
-    <w:lsdException w:name="Medium List 1 Accent 6" w:semiHidden="0" w:uiPriority="65" w:unhideWhenUsed="0"/>
-    <w:lsdException w:name="Medium List 2 Accent 6" w:semiHidden="0" w:uiPriority="66" w:unhideWhenUsed="0"/>
-    <w:lsdException w:name="Medium Grid 1 Accent 6" w:semiHidden="0" w:uiPriority="67" w:unhideWhenUsed="0"/>
-    <w:lsdException w:name="Medium Grid 2 Accent 6" w:semiHidden="0" w:uiPriority="68" w:unhideWhenUsed="0"/>
-    <w:lsdException w:name="Medium Grid 3 Accent 6" w:semiHidden="0" w:uiPriority="69" w:unhideWhenUsed="0"/>
-    <w:lsdException w:name="Dark List Accent 6" w:semiHidden="0" w:uiPriority="70" w:unhideWhenUsed="0"/>
-    <w:lsdException w:name="Colorful Shading Accent 6" w:semiHidden="0" w:uiPriority="71" w:unhideWhenUsed="0"/>
-    <w:lsdException w:name="Colorful List Accent 6" w:semiHidden="0" w:uiPriority="72" w:unhideWhenUsed="0"/>
-    <w:lsdException w:name="Colorful Grid Accent 6" w:semiHidden="0" w:uiPriority="73" w:unhideWhenUsed="0"/>
-    <w:lsdException w:name="Subtle Emphasis" w:semiHidden="0" w:uiPriority="19" w:unhideWhenUsed="0" w:qFormat="1"/>
-    <w:lsdException w:name="Intense Emphasis" w:semiHidden="0" w:uiPriority="21" w:unhideWhenUsed="0" w:qFormat="1"/>
-    <w:lsdException w:name="Subtle Reference" w:semiHidden="0" w:uiPriority="31" w:unhideWhenUsed="0" w:qFormat="1"/>
-    <w:lsdException w:name="Intense Reference" w:semiHidden="0" w:uiPriority="32" w:unhideWhenUsed="0" w:qFormat="1"/>
-    <w:lsdException w:name="Book Title" w:semiHidden="0" w:uiPriority="33" w:unhideWhenUsed="0" w:qFormat="1"/>
-    <w:lsdException w:name="Bibliography" w:uiPriority="37"/>
-    <w:lsdException w:name="TOC Heading" w:uiPriority="39" w:qFormat="1"/>
-  </w:latentStyles>
-  <w:style w:type="paragraph" w:default="1" w:styleId="Normal">
-    <w:name w:val="Normal"/>
-    <w:qFormat/>
-  </w:style>
-  <w:style w:type="character" w:default="1" w:styleId="DefaultParagraphFont">
-    <w:name w:val="Default Paragraph Font"/>
-    <w:uiPriority w:val="1"/>
-    <w:semiHidden/>
-    <w:unhideWhenUsed/>
-  </w:style>
-  <w:style w:type="table" w:default="1" w:styleId="TableNormal">
-    <w:name w:val="Normal Table"/>
-    <w:uiPriority w:val="99"/>
-    <w:semiHidden/>
-    <w:unhideWhenUsed/>
-    <w:tblPr>
-      <w:tblInd w:w="0" w:type="dxa"/>
-      <w:tblCellMar>
-        <w:top w:w="0" w:type="dxa"/>
-        <w:left w:w="108" w:type="dxa"/>
-        <w:bottom w:w="0" w:type="dxa"/>
-        <w:right w:w="108" w:type="dxa"/>
-      </w:tblCellMar>
-    </w:tblPr>
-  </w:style>
-  <w:style w:type="numbering" w:default="1" w:styleId="NoList">
-    <w:name w:val="No List"/>
-    <w:uiPriority w:val="99"/>
-    <w:semiHidden/>
-    <w:unhideWhenUsed/>
-  </w:style>
-  <w:style w:type="paragraph" w:customStyle="1" w:styleId="25E7673006A04BA7A14F23284D93AE52">
-    <w:name w:val="25E7673006A04BA7A14F23284D93AE52"/>
-    <w:rsid w:val="00E741FE"/>
-  </w:style>
-  <w:style w:type="paragraph" w:customStyle="1" w:styleId="FAB8D48B18D74D09BB806E673A4AAB5A">
-    <w:name w:val="FAB8D48B18D74D09BB806E673A4AAB5A"/>
-    <w:rsid w:val="00E741FE"/>
-  </w:style>
-  <w:style w:type="paragraph" w:customStyle="1" w:styleId="FABFAD44DF334341A3A5CA1DB03DC978">
-    <w:name w:val="FABFAD44DF334341A3A5CA1DB03DC978"/>
-    <w:rsid w:val="00E741FE"/>
-  </w:style>
-  <w:style w:type="paragraph" w:customStyle="1" w:styleId="E6E59082F9C643C68426328E10DC0D87">
-    <w:name w:val="E6E59082F9C643C68426328E10DC0D87"/>
-    <w:rsid w:val="00E741FE"/>
-  </w:style>
-  <w:style w:type="paragraph" w:customStyle="1" w:styleId="076C5E774F884BA98194CCB563FD1480">
-    <w:name w:val="076C5E774F884BA98194CCB563FD1480"/>
-    <w:rsid w:val="00E741FE"/>
-  </w:style>
-  <w:style w:type="paragraph" w:customStyle="1" w:styleId="75F5A74C3EE4494F8FF30A60772844AC">
-    <w:name w:val="75F5A74C3EE4494F8FF30A60772844AC"/>
-    <w:rsid w:val="00E741FE"/>
-  </w:style>
-  <w:style w:type="paragraph" w:customStyle="1" w:styleId="5A3FDE3E2C884F11A2E660C063C391D0">
-    <w:name w:val="5A3FDE3E2C884F11A2E660C063C391D0"/>
-    <w:rsid w:val="00E741FE"/>
-  </w:style>
-  <w:style w:type="paragraph" w:customStyle="1" w:styleId="03A460CFD26F4E56B3ABBC23138A5B4C">
-    <w:name w:val="03A460CFD26F4E56B3ABBC23138A5B4C"/>
-    <w:rsid w:val="00E741FE"/>
-  </w:style>
-  <w:style w:type="paragraph" w:customStyle="1" w:styleId="C187E0E399CC436C8D0E53D827560CC0">
-    <w:name w:val="C187E0E399CC436C8D0E53D827560CC0"/>
-    <w:rsid w:val="00E3292C"/>
-  </w:style>
-</w:styles>
-</file>
-
-<file path=word/glossary/stylesWithEffects.xml><?xml version="1.0" encoding="utf-8"?>
-<w:styles xmlns:wpc="http://schemas.microsoft.com/office/word/2010/wordprocessingCanvas" xmlns:mc="http://schemas.openxmlformats.org/markup-compatibility/2006" xmlns:o="urn:schemas-microsoft-com:office:office" xmlns:r="http://schemas.openxmlformats.org/officeDocument/2006/relationships" xmlns:m="http://schemas.openxmlformats.org/officeDocument/2006/math" xmlns:v="urn:schemas-microsoft-com:vml" xmlns:wp14="http://schemas.microsoft.com/office/word/2010/wordprocessingDrawing" xmlns:wp="http://schemas.openxmlformats.org/drawingml/2006/wordprocessingDrawing" xmlns:w10="urn:schemas-microsoft-com:office:word" xmlns:w="http://schemas.openxmlformats.org/wordprocessingml/2006/main" xmlns:w14="http://schemas.microsoft.com/office/word/2010/wordml" xmlns:wpg="http://schemas.microsoft.com/office/word/2010/wordprocessingGroup" xmlns:wpi="http://schemas.microsoft.com/office/word/2010/wordprocessingInk" xmlns:wne="http://schemas.microsoft.com/office/word/2006/wordml" xmlns:wps="http://schemas.microsoft.com/office/word/2010/wordprocessingShape" mc:Ignorable="w14 wp14">
-  <w:docDefaults>
-    <w:rPrDefault>
-      <w:rPr>
-        <w:rFonts w:asciiTheme="minorHAnsi" w:eastAsiaTheme="minorEastAsia" w:hAnsiTheme="minorHAnsi" w:cstheme="minorBidi"/>
-        <w:sz w:val="22"/>
-        <w:szCs w:val="22"/>
-        <w:lang w:val="en-US" w:eastAsia="ja-JP" w:bidi="ar-SA"/>
-      </w:rPr>
-    </w:rPrDefault>
-    <w:pPrDefault>
-      <w:pPr>
-        <w:spacing w:after="200" w:line="276" w:lineRule="auto"/>
-      </w:pPr>
-    </w:pPrDefault>
-  </w:docDefaults>
-  <w:latentStyles w:defLockedState="0" w:defUIPriority="99" w:defSemiHidden="1" w:defUnhideWhenUsed="1" w:defQFormat="0" w:count="267">
-    <w:lsdException w:name="Normal" w:semiHidden="0" w:uiPriority="0" w:unhideWhenUsed="0" w:qFormat="1"/>
-    <w:lsdException w:name="heading 1" w:semiHidden="0" w:uiPriority="9" w:unhideWhenUsed="0" w:qFormat="1"/>
-    <w:lsdException w:name="heading 2" w:uiPriority="9" w:qFormat="1"/>
-    <w:lsdException w:name="heading 3" w:uiPriority="9" w:qFormat="1"/>
-    <w:lsdException w:name="heading 4" w:uiPriority="9" w:qFormat="1"/>
-    <w:lsdException w:name="heading 5" w:uiPriority="9" w:qFormat="1"/>
-    <w:lsdException w:name="heading 6" w:uiPriority="9" w:qFormat="1"/>
-    <w:lsdException w:name="heading 7" w:uiPriority="9" w:qFormat="1"/>
-    <w:lsdException w:name="heading 8" w:uiPriority="9" w:qFormat="1"/>
-    <w:lsdException w:name="heading 9" w:uiPriority="9" w:qFormat="1"/>
-    <w:lsdException w:name="toc 1" w:uiPriority="39"/>
-    <w:lsdException w:name="toc 2" w:uiPriority="39"/>
-    <w:lsdException w:name="toc 3" w:uiPriority="39"/>
-    <w:lsdException w:name="toc 4" w:uiPriority="39"/>
-    <w:lsdException w:name="toc 5" w:uiPriority="39"/>
-    <w:lsdException w:name="toc 6" w:uiPriority="39"/>
-    <w:lsdException w:name="toc 7" w:uiPriority="39"/>
-    <w:lsdException w:name="toc 8" w:uiPriority="39"/>
-    <w:lsdException w:name="toc 9" w:uiPriority="39"/>
-    <w:lsdException w:name="caption" w:uiPriority="35" w:qFormat="1"/>
-    <w:lsdException w:name="Title" w:semiHidden="0" w:uiPriority="10" w:unhideWhenUsed="0" w:qFormat="1"/>
-    <w:lsdException w:name="Default Paragraph Font" w:uiPriority="1"/>
-    <w:lsdException w:name="Subtitle" w:semiHidden="0" w:uiPriority="11" w:unhideWhenUsed="0" w:qFormat="1"/>
-    <w:lsdException w:name="Strong" w:semiHidden="0" w:uiPriority="22" w:unhideWhenUsed="0" w:qFormat="1"/>
-    <w:lsdException w:name="Emphasis" w:semiHidden="0" w:uiPriority="20" w:unhideWhenUsed="0" w:qFormat="1"/>
-    <w:lsdException w:name="Table Grid" w:semiHidden="0" w:uiPriority="59" w:unhideWhenUsed="0"/>
-    <w:lsdException w:name="Placeholder Text" w:unhideWhenUsed="0"/>
-    <w:lsdException w:name="No Spacing" w:semiHidden="0" w:uiPriority="1" w:unhideWhenUsed="0" w:qFormat="1"/>
-    <w:lsdException w:name="Light Shading" w:semiHidden="0" w:uiPriority="60" w:unhideWhenUsed="0"/>
-    <w:lsdException w:name="Light List" w:semiHidden="0" w:uiPriority="61" w:unhideWhenUsed="0"/>
-    <w:lsdException w:name="Light Grid" w:semiHidden="0" w:uiPriority="62" w:unhideWhenUsed="0"/>
-    <w:lsdException w:name="Medium Shading 1" w:semiHidden="0" w:uiPriority="63" w:unhideWhenUsed="0"/>
-    <w:lsdException w:name="Medium Shading 2" w:semiHidden="0" w:uiPriority="64" w:unhideWhenUsed="0"/>
-    <w:lsdException w:name="Medium List 1" w:semiHidden="0" w:uiPriority="65" w:unhideWhenUsed="0"/>
-    <w:lsdException w:name="Medium List 2" w:semiHidden="0" w:uiPriority="66" w:unhideWhenUsed="0"/>
-    <w:lsdException w:name="Medium Grid 1" w:semiHidden="0" w:uiPriority="67" w:unhideWhenUsed="0"/>
-    <w:lsdException w:name="Medium Grid 2" w:semiHidden="0" w:uiPriority="68" w:unhideWhenUsed="0"/>
-    <w:lsdException w:name="Medium Grid 3" w:semiHidden="0" w:uiPriority="69" w:unhideWhenUsed="0"/>
-    <w:lsdException w:name="Dark List" w:semiHidden="0" w:uiPriority="70" w:unhideWhenUsed="0"/>
-    <w:lsdException w:name="Colorful Shading" w:semiHidden="0" w:uiPriority="71" w:unhideWhenUsed="0"/>
-    <w:lsdException w:name="Colorful List" w:semiHidden="0" w:uiPriority="72" w:unhideWhenUsed="0"/>
-    <w:lsdException w:name="Colorful Grid" w:semiHidden="0" w:uiPriority="73" w:unhideWhenUsed="0"/>
-    <w:lsdException w:name="Light Shading Accent 1" w:semiHidden="0" w:uiPriority="60" w:unhideWhenUsed="0"/>
-    <w:lsdException w:name="Light List Accent 1" w:semiHidden="0" w:uiPriority="61" w:unhideWhenUsed="0"/>
-    <w:lsdException w:name="Light Grid Accent 1" w:semiHidden="0" w:uiPriority="62" w:unhideWhenUsed="0"/>
-    <w:lsdException w:name="Medium Shading 1 Accent 1" w:semiHidden="0" w:uiPriority="63" w:unhideWhenUsed="0"/>
-    <w:lsdException w:name="Medium Shading 2 Accent 1" w:semiHidden="0" w:uiPriority="64" w:unhideWhenUsed="0"/>
-    <w:lsdException w:name="Medium List 1 Accent 1" w:semiHidden="0" w:uiPriority="65" w:unhideWhenUsed="0"/>
-    <w:lsdException w:name="Revision" w:unhideWhenUsed="0"/>
-    <w:lsdException w:name="List Paragraph" w:semiHidden="0" w:uiPriority="34" w:unhideWhenUsed="0" w:qFormat="1"/>
-    <w:lsdException w:name="Quote" w:semiHidden="0" w:uiPriority="29" w:unhideWhenUsed="0" w:qFormat="1"/>
-    <w:lsdException w:name="Intense Quote" w:semiHidden="0" w:uiPriority="30" w:unhideWhenUsed="0" w:qFormat="1"/>
-    <w:lsdException w:name="Medium List 2 Accent 1" w:semiHidden="0" w:uiPriority="66" w:unhideWhenUsed="0"/>
-    <w:lsdException w:name="Medium Grid 1 Accent 1" w:semiHidden="0" w:uiPriority="67" w:unhideWhenUsed="0"/>
-    <w:lsdException w:name="Medium Grid 2 Accent 1" w:semiHidden="0" w:uiPriority="68" w:unhideWhenUsed="0"/>
-    <w:lsdException w:name="Medium Grid 3 Accent 1" w:semiHidden="0" w:uiPriority="69" w:unhideWhenUsed="0"/>
-    <w:lsdException w:name="Dark List Accent 1" w:semiHidden="0" w:uiPriority="70" w:unhideWhenUsed="0"/>
-    <w:lsdException w:name="Colorful Shading Accent 1" w:semiHidden="0" w:uiPriority="71" w:unhideWhenUsed="0"/>
-    <w:lsdException w:name="Colorful List Accent 1" w:semiHidden="0" w:uiPriority="72" w:unhideWhenUsed="0"/>
-    <w:lsdException w:name="Colorful Grid Accent 1" w:semiHidden="0" w:uiPriority="73" w:unhideWhenUsed="0"/>
-    <w:lsdException w:name="Light Shading Accent 2" w:semiHidden="0" w:uiPriority="60" w:unhideWhenUsed="0"/>
-    <w:lsdException w:name="Light List Accent 2" w:semiHidden="0" w:uiPriority="61" w:unhideWhenUsed="0"/>
-    <w:lsdException w:name="Light Grid Accent 2" w:semiHidden="0" w:uiPriority="62" w:unhideWhenUsed="0"/>
-    <w:lsdException w:name="Medium Shading 1 Accent 2" w:semiHidden="0" w:uiPriority="63" w:unhideWhenUsed="0"/>
-    <w:lsdException w:name="Medium Shading 2 Accent 2" w:semiHidden="0" w:uiPriority="64" w:unhideWhenUsed="0"/>
-    <w:lsdException w:name="Medium List 1 Accent 2" w:semiHidden="0" w:uiPriority="65" w:unhideWhenUsed="0"/>
-    <w:lsdException w:name="Medium List 2 Accent 2" w:semiHidden="0" w:uiPriority="66" w:unhideWhenUsed="0"/>
-    <w:lsdException w:name="Medium Grid 1 Accent 2" w:semiHidden="0" w:uiPriority="67" w:unhideWhenUsed="0"/>
-    <w:lsdException w:name="Medium Grid 2 Accent 2" w:semiHidden="0" w:uiPriority="68" w:unhideWhenUsed="0"/>
-    <w:lsdException w:name="Medium Grid 3 Accent 2" w:semiHidden="0" w:uiPriority="69" w:unhideWhenUsed="0"/>
-    <w:lsdException w:name="Dark List Accent 2" w:semiHidden="0" w:uiPriority="70" w:unhideWhenUsed="0"/>
-    <w:lsdException w:name="Colorful Shading Accent 2" w:semiHidden="0" w:uiPriority="71" w:unhideWhenUsed="0"/>
-    <w:lsdException w:name="Colorful List Accent 2" w:semiHidden="0" w:uiPriority="72" w:unhideWhenUsed="0"/>
-    <w:lsdException w:name="Colorful Grid Accent 2" w:semiHidden="0" w:uiPriority="73" w:unhideWhenUsed="0"/>
-    <w:lsdException w:name="Light Shading Accent 3" w:semiHidden="0" w:uiPriority="60" w:unhideWhenUsed="0"/>
-    <w:lsdException w:name="Light List Accent 3" w:semiHidden="0" w:uiPriority="61" w:unhideWhenUsed="0"/>
-    <w:lsdException w:name="Light Grid Accent 3" w:semiHidden="0" w:uiPriority="62" w:unhideWhenUsed="0"/>
-    <w:lsdException w:name="Medium Shading 1 Accent 3" w:semiHidden="0" w:uiPriority="63" w:unhideWhenUsed="0"/>
-    <w:lsdException w:name="Medium Shading 2 Accent 3" w:semiHidden="0" w:uiPriority="64" w:unhideWhenUsed="0"/>
-    <w:lsdException w:name="Medium List 1 Accent 3" w:semiHidden="0" w:uiPriority="65" w:unhideWhenUsed="0"/>
-    <w:lsdException w:name="Medium List 2 Accent 3" w:semiHidden="0" w:uiPriority="66" w:unhideWhenUsed="0"/>
-    <w:lsdException w:name="Medium Grid 1 Accent 3" w:semiHidden="0" w:uiPriority="67" w:unhideWhenUsed="0"/>
-    <w:lsdException w:name="Medium Grid 2 Accent 3" w:semiHidden="0" w:uiPriority="68" w:unhideWhenUsed="0"/>
-    <w:lsdException w:name="Medium Grid 3 Accent 3" w:semiHidden="0" w:uiPriority="69" w:unhideWhenUsed="0"/>
-    <w:lsdException w:name="Dark List Accent 3" w:semiHidden="0" w:uiPriority="70" w:unhideWhenUsed="0"/>
-    <w:lsdException w:name="Colorful Shading Accent 3" w:semiHidden="0" w:uiPriority="71" w:unhideWhenUsed="0"/>
-    <w:lsdException w:name="Colorful List Accent 3" w:semiHidden="0" w:uiPriority="72" w:unhideWhenUsed="0"/>
-    <w:lsdException w:name="Colorful Grid Accent 3" w:semiHidden="0" w:uiPriority="73" w:unhideWhenUsed="0"/>
-    <w:lsdException w:name="Light Shading Accent 4" w:semiHidden="0" w:uiPriority="60" w:unhideWhenUsed="0"/>
-    <w:lsdException w:name="Light List Accent 4" w:semiHidden="0" w:uiPriority="61" w:unhideWhenUsed="0"/>
-    <w:lsdException w:name="Light Grid Accent 4" w:semiHidden="0" w:uiPriority="62" w:unhideWhenUsed="0"/>
-    <w:lsdException w:name="Medium Shading 1 Accent 4" w:semiHidden="0" w:uiPriority="63" w:unhideWhenUsed="0"/>
-    <w:lsdException w:name="Medium Shading 2 Accent 4" w:semiHidden="0" w:uiPriority="64" w:unhideWhenUsed="0"/>
-    <w:lsdException w:name="Medium List 1 Accent 4" w:semiHidden="0" w:uiPriority="65" w:unhideWhenUsed="0"/>
-    <w:lsdException w:name="Medium List 2 Accent 4" w:semiHidden="0" w:uiPriority="66" w:unhideWhenUsed="0"/>
-    <w:lsdException w:name="Medium Grid 1 Accent 4" w:semiHidden="0" w:uiPriority="67" w:unhideWhenUsed="0"/>
-    <w:lsdException w:name="Medium Grid 2 Accent 4" w:semiHidden="0" w:uiPriority="68" w:unhideWhenUsed="0"/>
-    <w:lsdException w:name="Medium Grid 3 Accent 4" w:semiHidden="0" w:uiPriority="69" w:unhideWhenUsed="0"/>
-    <w:lsdException w:name="Dark List Accent 4" w:semiHidden="0" w:uiPriority="70" w:unhideWhenUsed="0"/>
-    <w:lsdException w:name="Colorful Shading Accent 4" w:semiHidden="0" w:uiPriority="71" w:unhideWhenUsed="0"/>
-    <w:lsdException w:name="Colorful List Accent 4" w:semiHidden="0" w:uiPriority="72" w:unhideWhenUsed="0"/>
-    <w:lsdException w:name="Colorful Grid Accent 4" w:semiHidden="0" w:uiPriority="73" w:unhideWhenUsed="0"/>
-    <w:lsdException w:name="Light Shading Accent 5" w:semiHidden="0" w:uiPriority="60" w:unhideWhenUsed="0"/>
-    <w:lsdException w:name="Light List Accent 5" w:semiHidden="0" w:uiPriority="61" w:unhideWhenUsed="0"/>
-    <w:lsdException w:name="Light Grid Accent 5" w:semiHidden="0" w:uiPriority="62" w:unhideWhenUsed="0"/>
-    <w:lsdException w:name="Medium Shading 1 Accent 5" w:semiHidden="0" w:uiPriority="63" w:unhideWhenUsed="0"/>
-    <w:lsdException w:name="Medium Shading 2 Accent 5" w:semiHidden="0" w:uiPriority="64" w:unhideWhenUsed="0"/>
-    <w:lsdException w:name="Medium List 1 Accent 5" w:semiHidden="0" w:uiPriority="65" w:unhideWhenUsed="0"/>
-    <w:lsdException w:name="Medium List 2 Accent 5" w:semiHidden="0" w:uiPriority="66" w:unhideWhenUsed="0"/>
-    <w:lsdException w:name="Medium Grid 1 Accent 5" w:semiHidden="0" w:uiPriority="67" w:unhideWhenUsed="0"/>
-    <w:lsdException w:name="Medium Grid 2 Accent 5" w:semiHidden="0" w:uiPriority="68" w:unhideWhenUsed="0"/>
-    <w:lsdException w:name="Medium Grid 3 Accent 5" w:semiHidden="0" w:uiPriority="69" w:unhideWhenUsed="0"/>
-    <w:lsdException w:name="Dark List Accent 5" w:semiHidden="0" w:uiPriority="70" w:unhideWhenUsed="0"/>
-    <w:lsdException w:name="Colorful Shading Accent 5" w:semiHidden="0" w:uiPriority="71" w:unhideWhenUsed="0"/>
-    <w:lsdException w:name="Colorful List Accent 5" w:semiHidden="0" w:uiPriority="72" w:unhideWhenUsed="0"/>
-    <w:lsdException w:name="Colorful Grid Accent 5" w:semiHidden="0" w:uiPriority="73" w:unhideWhenUsed="0"/>
-    <w:lsdException w:name="Light Shading Accent 6" w:semiHidden="0" w:uiPriority="60" w:unhideWhenUsed="0"/>
-    <w:lsdException w:name="Light List Accent 6" w:semiHidden="0" w:uiPriority="61" w:unhideWhenUsed="0"/>
-    <w:lsdException w:name="Light Grid Accent 6" w:semiHidden="0" w:uiPriority="62" w:unhideWhenUsed="0"/>
-    <w:lsdException w:name="Medium Shading 1 Accent 6" w:semiHidden="0" w:uiPriority="63" w:unhideWhenUsed="0"/>
-    <w:lsdException w:name="Medium Shading 2 Accent 6" w:semiHidden="0" w:uiPriority="64" w:unhideWhenUsed="0"/>
-    <w:lsdException w:name="Medium List 1 Accent 6" w:semiHidden="0" w:uiPriority="65" w:unhideWhenUsed="0"/>
-    <w:lsdException w:name="Medium List 2 Accent 6" w:semiHidden="0" w:uiPriority="66" w:unhideWhenUsed="0"/>
-    <w:lsdException w:name="Medium Grid 1 Accent 6" w:semiHidden="0" w:uiPriority="67" w:unhideWhenUsed="0"/>
-    <w:lsdException w:name="Medium Grid 2 Accent 6" w:semiHidden="0" w:uiPriority="68" w:unhideWhenUsed="0"/>
-    <w:lsdException w:name="Medium Grid 3 Accent 6" w:semiHidden="0" w:uiPriority="69" w:unhideWhenUsed="0"/>
-    <w:lsdException w:name="Dark List Accent 6" w:semiHidden="0" w:uiPriority="70" w:unhideWhenUsed="0"/>
-    <w:lsdException w:name="Colorful Shading Accent 6" w:semiHidden="0" w:uiPriority="71" w:unhideWhenUsed="0"/>
-    <w:lsdException w:name="Colorful List Accent 6" w:semiHidden="0" w:uiPriority="72" w:unhideWhenUsed="0"/>
-    <w:lsdException w:name="Colorful Grid Accent 6" w:semiHidden="0" w:uiPriority="73" w:unhideWhenUsed="0"/>
-    <w:lsdException w:name="Subtle Emphasis" w:semiHidden="0" w:uiPriority="19" w:unhideWhenUsed="0" w:qFormat="1"/>
-    <w:lsdException w:name="Intense Emphasis" w:semiHidden="0" w:uiPriority="21" w:unhideWhenUsed="0" w:qFormat="1"/>
-    <w:lsdException w:name="Subtle Reference" w:semiHidden="0" w:uiPriority="31" w:unhideWhenUsed="0" w:qFormat="1"/>
-    <w:lsdException w:name="Intense Reference" w:semiHidden="0" w:uiPriority="32" w:unhideWhenUsed="0" w:qFormat="1"/>
-    <w:lsdException w:name="Book Title" w:semiHidden="0" w:uiPriority="33" w:unhideWhenUsed="0" w:qFormat="1"/>
-    <w:lsdException w:name="Bibliography" w:uiPriority="37"/>
-    <w:lsdException w:name="TOC Heading" w:uiPriority="39" w:qFormat="1"/>
-  </w:latentStyles>
-  <w:style w:type="paragraph" w:default="1" w:styleId="Normal">
-    <w:name w:val="Normal"/>
-    <w:qFormat/>
-  </w:style>
-  <w:style w:type="character" w:default="1" w:styleId="DefaultParagraphFont">
-    <w:name w:val="Default Paragraph Font"/>
-    <w:uiPriority w:val="1"/>
-    <w:semiHidden/>
-    <w:unhideWhenUsed/>
-  </w:style>
-  <w:style w:type="table" w:default="1" w:styleId="TableNormal">
-    <w:name w:val="Normal Table"/>
-    <w:uiPriority w:val="99"/>
-    <w:semiHidden/>
-    <w:unhideWhenUsed/>
-    <w:tblPr>
-      <w:tblInd w:w="0" w:type="dxa"/>
-      <w:tblCellMar>
-        <w:top w:w="0" w:type="dxa"/>
-        <w:left w:w="108" w:type="dxa"/>
-        <w:bottom w:w="0" w:type="dxa"/>
-        <w:right w:w="108" w:type="dxa"/>
-      </w:tblCellMar>
-    </w:tblPr>
-  </w:style>
-  <w:style w:type="numbering" w:default="1" w:styleId="NoList">
-    <w:name w:val="No List"/>
-    <w:uiPriority w:val="99"/>
-    <w:semiHidden/>
-    <w:unhideWhenUsed/>
-  </w:style>
-  <w:style w:type="paragraph" w:customStyle="1" w:styleId="25E7673006A04BA7A14F23284D93AE52">
-    <w:name w:val="25E7673006A04BA7A14F23284D93AE52"/>
-    <w:rsid w:val="00E741FE"/>
-  </w:style>
-  <w:style w:type="paragraph" w:customStyle="1" w:styleId="FAB8D48B18D74D09BB806E673A4AAB5A">
-    <w:name w:val="FAB8D48B18D74D09BB806E673A4AAB5A"/>
-    <w:rsid w:val="00E741FE"/>
-  </w:style>
-  <w:style w:type="paragraph" w:customStyle="1" w:styleId="FABFAD44DF334341A3A5CA1DB03DC978">
-    <w:name w:val="FABFAD44DF334341A3A5CA1DB03DC978"/>
-    <w:rsid w:val="00E741FE"/>
-  </w:style>
-  <w:style w:type="paragraph" w:customStyle="1" w:styleId="E6E59082F9C643C68426328E10DC0D87">
-    <w:name w:val="E6E59082F9C643C68426328E10DC0D87"/>
-    <w:rsid w:val="00E741FE"/>
-  </w:style>
-  <w:style w:type="paragraph" w:customStyle="1" w:styleId="076C5E774F884BA98194CCB563FD1480">
-    <w:name w:val="076C5E774F884BA98194CCB563FD1480"/>
-    <w:rsid w:val="00E741FE"/>
-  </w:style>
-  <w:style w:type="paragraph" w:customStyle="1" w:styleId="75F5A74C3EE4494F8FF30A60772844AC">
-    <w:name w:val="75F5A74C3EE4494F8FF30A60772844AC"/>
-    <w:rsid w:val="00E741FE"/>
-  </w:style>
-  <w:style w:type="paragraph" w:customStyle="1" w:styleId="5A3FDE3E2C884F11A2E660C063C391D0">
-    <w:name w:val="5A3FDE3E2C884F11A2E660C063C391D0"/>
-    <w:rsid w:val="00E741FE"/>
-  </w:style>
-  <w:style w:type="paragraph" w:customStyle="1" w:styleId="03A460CFD26F4E56B3ABBC23138A5B4C">
-    <w:name w:val="03A460CFD26F4E56B3ABBC23138A5B4C"/>
-    <w:rsid w:val="00E741FE"/>
-  </w:style>
-  <w:style w:type="paragraph" w:customStyle="1" w:styleId="C187E0E399CC436C8D0E53D827560CC0">
-    <w:name w:val="C187E0E399CC436C8D0E53D827560CC0"/>
-    <w:rsid w:val="00E3292C"/>
-  </w:style>
-</w:styles>
-</file>
-
-<file path=word/glossary/webSettings.xml><?xml version="1.0" encoding="utf-8"?>
-<w:webSettings xmlns:mc="http://schemas.openxmlformats.org/markup-compatibility/2006" xmlns:r="http://schemas.openxmlformats.org/officeDocument/2006/relationships" xmlns:w="http://schemas.openxmlformats.org/wordprocessingml/2006/main" xmlns:w14="http://schemas.microsoft.com/office/word/2010/wordml" mc:Ignorable="w14">
-  <w:optimizeForBrowser/>
-  <w:allowPNG/>
-</w:webSettings>
 </file>
 
 <file path=word/theme/theme1.xml><?xml version="1.0" encoding="utf-8"?>

</xml_diff>